<commit_message>
robotics a2 reprt intro done
</commit_message>
<xml_diff>
--- a/Robotics/ Assignment 2/Report/Repor.docx
+++ b/Robotics/ Assignment 2/Report/Repor.docx
@@ -48,22 +48,22 @@
         <w:t xml:space="preserve">Autonomous Follow-and-Stop Robot in a Dynamic Environment </w:t>
       </w:r>
       <w:r>
-        <w:rPr/>
+        <w:rPr>
+          <w:rStyle w:val="Strong"/>
+          <w:sz w:val="36"/>
+          <w:szCs w:val="36"/>
+        </w:rPr>
         <mc:AlternateContent>
           <mc:Choice Requires="wps">
             <w:drawing>
               <wp:inline distT="0" distB="0" distL="0" distR="0">
                 <wp:extent cx="5731510" cy="19050"/>
                 <wp:effectExtent l="0" t="0" r="0" b="0"/>
-                <wp:docPr id="1" name=""/>
+                <wp:docPr id="1" name="Shape1"/>
                 <a:graphic xmlns:a="http://schemas.openxmlformats.org/drawingml/2006/main">
                   <a:graphicData uri="http://schemas.microsoft.com/office/word/2010/wordprocessingShape">
                     <wps:wsp>
                       <wps:cNvSpPr/>
-                      <wps:nvSpPr>
-                        <wps:cNvPr id="2" name=""/>
-                        <wps:cNvSpPr/>
-                      </wps:nvSpPr>
                       <wps:spPr>
                         <a:xfrm>
                           <a:off x="0" y="0"/>
@@ -79,6 +79,12 @@
                           <a:noFill/>
                         </a:ln>
                       </wps:spPr>
+                      <wps:style>
+                        <a:lnRef idx="0"/>
+                        <a:fillRef idx="0"/>
+                        <a:effectRef idx="0"/>
+                        <a:fontRef idx="minor"/>
+                      </wps:style>
                       <wps:bodyPr/>
                     </wps:wsp>
                   </a:graphicData>
@@ -91,10 +97,10 @@
           </mc:Choice>
           <mc:Fallback>
             <w:pict>
-              <v:rect id="shape_0" fillcolor="#a0a0a0" stroked="f" o:allowincell="f" style="position:absolute;margin-left:0pt;margin-top:-1.55pt;width:451.25pt;height:1.45pt;mso-wrap-style:none;v-text-anchor:middle;mso-position-horizontal:center;mso-position-vertical:top">
+              <v:rect id="shape_0" ID="Shape1" path="m0,0l-2147483645,0l-2147483645,-2147483646l0,-2147483646xe" fillcolor="#a0a0a0" stroked="f" o:allowincell="f" style="position:absolute;margin-left:0pt;margin-top:-1.55pt;width:451.25pt;height:1.45pt;mso-wrap-style:none;v-text-anchor:middle;mso-position-vertical:top">
                 <v:fill o:detectmouseclick="t" type="solid" color2="#5f5f5f"/>
                 <v:stroke color="#3465a4" joinstyle="round" endcap="flat"/>
-                <w10:wrap type="topAndBottom"/>
+                <w10:wrap type="square"/>
               </v:rect>
             </w:pict>
           </mc:Fallback>
@@ -112,13 +118,7 @@
         <w:rPr>
           <w:rStyle w:val="IntenseReference"/>
         </w:rPr>
-        <w:t xml:space="preserve">Student Name: </w:t>
-      </w:r>
-      <w:r>
-        <w:rPr>
-          <w:rStyle w:val="IntenseReference"/>
-        </w:rPr>
-        <w:t>Cameron Haynes</w:t>
+        <w:t>Student Name: Cameron Haynes</w:t>
       </w:r>
     </w:p>
     <w:p>
@@ -133,13 +133,7 @@
         <w:rPr>
           <w:rStyle w:val="IntenseReference"/>
         </w:rPr>
-        <w:t xml:space="preserve">Student ID: </w:t>
-      </w:r>
-      <w:r>
-        <w:rPr>
-          <w:rStyle w:val="IntenseReference"/>
-        </w:rPr>
-        <w:t>()</w:t>
+        <w:t>Student ID: ()</w:t>
       </w:r>
     </w:p>
     <w:p>
@@ -155,15 +149,11 @@
               <wp:inline distT="0" distB="0" distL="0" distR="0">
                 <wp:extent cx="5731510" cy="19050"/>
                 <wp:effectExtent l="0" t="0" r="0" b="0"/>
-                <wp:docPr id="3" name=""/>
+                <wp:docPr id="2" name="Shape2"/>
                 <a:graphic xmlns:a="http://schemas.openxmlformats.org/drawingml/2006/main">
                   <a:graphicData uri="http://schemas.microsoft.com/office/word/2010/wordprocessingShape">
                     <wps:wsp>
                       <wps:cNvSpPr/>
-                      <wps:nvSpPr>
-                        <wps:cNvPr id="4" name=""/>
-                        <wps:cNvSpPr/>
-                      </wps:nvSpPr>
                       <wps:spPr>
                         <a:xfrm>
                           <a:off x="0" y="0"/>
@@ -179,6 +169,12 @@
                           <a:noFill/>
                         </a:ln>
                       </wps:spPr>
+                      <wps:style>
+                        <a:lnRef idx="0"/>
+                        <a:fillRef idx="0"/>
+                        <a:effectRef idx="0"/>
+                        <a:fontRef idx="minor"/>
+                      </wps:style>
                       <wps:bodyPr/>
                     </wps:wsp>
                   </a:graphicData>
@@ -191,10 +187,10 @@
           </mc:Choice>
           <mc:Fallback>
             <w:pict>
-              <v:rect id="shape_0" fillcolor="#a0a0a0" stroked="f" o:allowincell="f" style="position:absolute;margin-left:0pt;margin-top:-1.55pt;width:451.25pt;height:1.45pt;mso-wrap-style:none;v-text-anchor:middle;mso-position-horizontal:center;mso-position-vertical:top">
+              <v:rect id="shape_0" ID="Shape2" path="m0,0l-2147483645,0l-2147483645,-2147483646l0,-2147483646xe" fillcolor="#a0a0a0" stroked="f" o:allowincell="f" style="position:absolute;margin-left:0pt;margin-top:-1.55pt;width:451.25pt;height:1.45pt;mso-wrap-style:none;v-text-anchor:middle;mso-position-vertical:top">
                 <v:fill o:detectmouseclick="t" type="solid" color2="#5f5f5f"/>
                 <v:stroke color="#3465a4" joinstyle="round" endcap="flat"/>
-                <w10:wrap type="topAndBottom"/>
+                <w10:wrap type="square"/>
               </v:rect>
             </w:pict>
           </mc:Fallback>
@@ -212,116 +208,7 @@
         <w:rPr>
           <w:rStyle w:val="IntenseReference"/>
         </w:rPr>
-        <w:t>Abstract (150–200 words)</w:t>
-      </w:r>
-    </w:p>
-    <w:p>
-      <w:pPr>
-        <w:pStyle w:val="Normal"/>
-        <w:rPr/>
-      </w:pPr>
-      <w:r>
-        <w:rPr>
-          <w:i/>
-          <w:iCs/>
-        </w:rPr>
-        <w:t>………………………………</w:t>
-      </w:r>
-      <w:r>
-        <w:rPr>
-          <w:i/>
-          <w:iCs/>
-        </w:rPr>
-        <w:t>Write last………………………….</w:t>
-      </w:r>
-      <w:r>
-        <w:rPr/>
-        <w:br/>
-        <w:t>Summarise:</w:t>
-      </w:r>
-    </w:p>
-    <w:p>
-      <w:pPr>
-        <w:pStyle w:val="Normal"/>
-        <w:numPr>
-          <w:ilvl w:val="0"/>
-          <w:numId w:val="1"/>
-        </w:numPr>
-        <w:rPr/>
-      </w:pPr>
-      <w:r>
-        <w:rPr/>
-        <w:t>Scenario problem (industrial safe following)</w:t>
-      </w:r>
-    </w:p>
-    <w:p>
-      <w:pPr>
-        <w:pStyle w:val="Normal"/>
-        <w:numPr>
-          <w:ilvl w:val="0"/>
-          <w:numId w:val="1"/>
-        </w:numPr>
-        <w:rPr/>
-      </w:pPr>
-      <w:r>
-        <w:rPr/>
-        <w:t>Approach (LiDAR-based perception + reactive follow/stop control)</w:t>
-      </w:r>
-    </w:p>
-    <w:p>
-      <w:pPr>
-        <w:pStyle w:val="Normal"/>
-        <w:numPr>
-          <w:ilvl w:val="0"/>
-          <w:numId w:val="1"/>
-        </w:numPr>
-        <w:rPr/>
-      </w:pPr>
-      <w:r>
-        <w:rPr/>
-        <w:t>Key techniques (ROS 2 nodes, reactive behaviours, safety thresholds)</w:t>
-      </w:r>
-    </w:p>
-    <w:p>
-      <w:pPr>
-        <w:pStyle w:val="Normal"/>
-        <w:numPr>
-          <w:ilvl w:val="0"/>
-          <w:numId w:val="1"/>
-        </w:numPr>
-        <w:rPr/>
-      </w:pPr>
-      <w:r>
-        <w:rPr/>
-        <w:t>Evaluation outcomes</w:t>
-      </w:r>
-    </w:p>
-    <w:p>
-      <w:pPr>
-        <w:pStyle w:val="Normal"/>
-        <w:numPr>
-          <w:ilvl w:val="0"/>
-          <w:numId w:val="1"/>
-        </w:numPr>
-        <w:rPr/>
-      </w:pPr>
-      <w:r>
-        <w:rPr/>
-        <w:t>Ethical/legal considerations</w:t>
-      </w:r>
-    </w:p>
-    <w:p>
-      <w:pPr>
-        <w:pStyle w:val="Normal"/>
-        <w:numPr>
-          <w:ilvl w:val="0"/>
-          <w:numId w:val="1"/>
-        </w:numPr>
-        <w:rPr/>
-      </w:pPr>
-      <w:r>
-        <w:rPr/>
-        <w:t>Main conclusion</w:t>
+        <w:t>Abstract</w:t>
       </w:r>
     </w:p>
     <w:p>
@@ -337,15 +224,11 @@
               <wp:inline distT="0" distB="0" distL="0" distR="0">
                 <wp:extent cx="5943600" cy="12700"/>
                 <wp:effectExtent l="0" t="0" r="0" b="0"/>
-                <wp:docPr id="5" name=""/>
+                <wp:docPr id="3" name="Shape3"/>
                 <a:graphic xmlns:a="http://schemas.openxmlformats.org/drawingml/2006/main">
                   <a:graphicData uri="http://schemas.microsoft.com/office/word/2010/wordprocessingShape">
                     <wps:wsp>
                       <wps:cNvSpPr/>
-                      <wps:nvSpPr>
-                        <wps:cNvPr id="6" name=""/>
-                        <wps:cNvSpPr/>
-                      </wps:nvSpPr>
                       <wps:spPr>
                         <a:xfrm>
                           <a:off x="0" y="0"/>
@@ -361,6 +244,12 @@
                           <a:noFill/>
                         </a:ln>
                       </wps:spPr>
+                      <wps:style>
+                        <a:lnRef idx="0"/>
+                        <a:fillRef idx="0"/>
+                        <a:effectRef idx="0"/>
+                        <a:fontRef idx="minor"/>
+                      </wps:style>
                       <wps:bodyPr/>
                     </wps:wsp>
                   </a:graphicData>
@@ -373,10 +262,10 @@
           </mc:Choice>
           <mc:Fallback>
             <w:pict>
-              <v:rect id="shape_0" fillcolor="#a0a0a0" stroked="f" o:allowincell="f" style="position:absolute;margin-left:0pt;margin-top:-1.05pt;width:467.95pt;height:0.95pt;mso-wrap-style:none;v-text-anchor:middle;mso-position-horizontal:center;mso-position-vertical:top">
+              <v:rect id="shape_0" ID="Shape3" path="m0,0l-2147483645,0l-2147483645,-2147483646l0,-2147483646xe" fillcolor="#a0a0a0" stroked="f" o:allowincell="f" style="position:absolute;margin-left:0pt;margin-top:-1.05pt;width:467.95pt;height:0.95pt;mso-wrap-style:none;v-text-anchor:middle;mso-position-vertical:top">
                 <v:fill o:detectmouseclick="t" type="solid" color2="#5f5f5f"/>
                 <v:stroke color="#3465a4" joinstyle="round" endcap="flat"/>
-                <w10:wrap type="topAndBottom"/>
+                <w10:wrap type="square"/>
               </v:rect>
             </w:pict>
           </mc:Fallback>
@@ -394,286 +283,61 @@
         <w:rPr>
           <w:rStyle w:val="IntenseReference"/>
         </w:rPr>
-        <w:t>1. Introduction (250–300 words)</w:t>
-      </w:r>
-    </w:p>
-    <w:p>
-      <w:pPr>
-        <w:pStyle w:val="Normal"/>
-        <w:rPr/>
-      </w:pPr>
-      <w:r>
-        <w:rPr/>
-        <w:t>Introduce the scenario and learning outcomes.</w:t>
-      </w:r>
-    </w:p>
-    <w:p>
-      <w:pPr>
-        <w:pStyle w:val="Normal"/>
-        <w:rPr/>
-      </w:pPr>
-      <w:r>
-        <w:rPr/>
-        <w:t>Include:</w:t>
-      </w:r>
-    </w:p>
-    <w:p>
-      <w:pPr>
-        <w:pStyle w:val="Normal"/>
-        <w:numPr>
-          <w:ilvl w:val="0"/>
-          <w:numId w:val="27"/>
-        </w:numPr>
-        <w:rPr/>
-      </w:pPr>
-      <w:r>
-        <w:rPr/>
-        <w:t>Scenario context</w:t>
-      </w:r>
-    </w:p>
-    <w:p>
-      <w:pPr>
-        <w:pStyle w:val="Normal"/>
-        <w:numPr>
-          <w:ilvl w:val="1"/>
-          <w:numId w:val="2"/>
-        </w:numPr>
-        <w:rPr/>
-      </w:pPr>
-      <w:r>
-        <w:rPr/>
-        <w:t>Industrial shared workspaces (warehouses, hospitals, AGVs, cobots).</w:t>
-      </w:r>
-    </w:p>
-    <w:p>
-      <w:pPr>
-        <w:pStyle w:val="Normal"/>
-        <w:numPr>
-          <w:ilvl w:val="1"/>
-          <w:numId w:val="2"/>
-        </w:numPr>
-        <w:rPr/>
-      </w:pPr>
-      <w:r>
-        <w:rPr/>
-        <w:t>Need for robots to follow humans safely.</w:t>
-      </w:r>
-    </w:p>
-    <w:p>
-      <w:pPr>
-        <w:pStyle w:val="Normal"/>
-        <w:numPr>
-          <w:ilvl w:val="0"/>
-          <w:numId w:val="2"/>
-        </w:numPr>
-        <w:rPr/>
-      </w:pPr>
-      <w:r>
-        <w:rPr/>
-        <w:t>Problem definition</w:t>
-      </w:r>
-    </w:p>
-    <w:p>
-      <w:pPr>
-        <w:pStyle w:val="Normal"/>
-        <w:numPr>
-          <w:ilvl w:val="1"/>
-          <w:numId w:val="2"/>
-        </w:numPr>
-        <w:rPr/>
-      </w:pPr>
-      <w:r>
-        <w:rPr/>
-        <w:t>Robot must follow a moving target based solely on LiDAR.</w:t>
-      </w:r>
-    </w:p>
-    <w:p>
-      <w:pPr>
-        <w:pStyle w:val="Normal"/>
-        <w:numPr>
-          <w:ilvl w:val="1"/>
-          <w:numId w:val="2"/>
-        </w:numPr>
-        <w:rPr/>
-      </w:pPr>
-      <w:r>
-        <w:rPr/>
-        <w:t>Must stop at a safe distance.</w:t>
-      </w:r>
-    </w:p>
-    <w:p>
-      <w:pPr>
-        <w:pStyle w:val="Normal"/>
-        <w:numPr>
-          <w:ilvl w:val="1"/>
-          <w:numId w:val="2"/>
-        </w:numPr>
-        <w:rPr/>
-      </w:pPr>
-      <w:r>
-        <w:rPr/>
-        <w:t>Reactive behaviour only (no planning).</w:t>
-      </w:r>
-    </w:p>
-    <w:p>
-      <w:pPr>
-        <w:pStyle w:val="Normal"/>
-        <w:numPr>
-          <w:ilvl w:val="1"/>
-          <w:numId w:val="2"/>
-        </w:numPr>
-        <w:rPr/>
-      </w:pPr>
-      <w:r>
-        <w:rPr/>
-        <w:t>Must operate in a dynamic environment.</w:t>
-      </w:r>
-    </w:p>
-    <w:p>
-      <w:pPr>
-        <w:pStyle w:val="Normal"/>
-        <w:numPr>
-          <w:ilvl w:val="0"/>
-          <w:numId w:val="2"/>
-        </w:numPr>
-        <w:rPr/>
-      </w:pPr>
-      <w:r>
-        <w:rPr/>
-        <w:t>Assessment constraints</w:t>
-      </w:r>
-    </w:p>
-    <w:p>
-      <w:pPr>
-        <w:pStyle w:val="Normal"/>
-        <w:numPr>
-          <w:ilvl w:val="1"/>
-          <w:numId w:val="2"/>
-        </w:numPr>
-        <w:rPr/>
-      </w:pPr>
-      <w:r>
-        <w:rPr/>
-        <w:t>ROS 2 Jazzy</w:t>
-      </w:r>
-    </w:p>
-    <w:p>
-      <w:pPr>
-        <w:pStyle w:val="Normal"/>
-        <w:numPr>
-          <w:ilvl w:val="1"/>
-          <w:numId w:val="2"/>
-        </w:numPr>
-        <w:rPr/>
-      </w:pPr>
-      <w:r>
-        <w:rPr/>
-        <w:t>Gazebo Harmonic</w:t>
-      </w:r>
-    </w:p>
-    <w:p>
-      <w:pPr>
-        <w:pStyle w:val="Normal"/>
-        <w:numPr>
-          <w:ilvl w:val="1"/>
-          <w:numId w:val="2"/>
-        </w:numPr>
-        <w:rPr/>
-      </w:pPr>
-      <w:r>
-        <w:rPr/>
-        <w:t>no planning</w:t>
-      </w:r>
-    </w:p>
-    <w:p>
-      <w:pPr>
-        <w:pStyle w:val="Normal"/>
-        <w:numPr>
-          <w:ilvl w:val="1"/>
-          <w:numId w:val="2"/>
-        </w:numPr>
-        <w:rPr/>
-      </w:pPr>
-      <w:r>
-        <w:rPr/>
-        <w:t>Simulation-based evaluation</w:t>
-      </w:r>
-    </w:p>
-    <w:p>
-      <w:pPr>
-        <w:pStyle w:val="Normal"/>
-        <w:numPr>
-          <w:ilvl w:val="0"/>
-          <w:numId w:val="2"/>
-        </w:numPr>
-        <w:rPr/>
-      </w:pPr>
-      <w:r>
-        <w:rPr/>
-        <w:t>Learning Outcome alignment</w:t>
-      </w:r>
-    </w:p>
-    <w:p>
-      <w:pPr>
-        <w:pStyle w:val="Normal"/>
-        <w:numPr>
-          <w:ilvl w:val="1"/>
-          <w:numId w:val="2"/>
-        </w:numPr>
-        <w:rPr/>
-      </w:pPr>
+        <w:t>1. Introduction</w:t>
+      </w:r>
+    </w:p>
+    <w:p>
+      <w:pPr>
+        <w:pStyle w:val="Normal"/>
+        <w:rPr/>
+      </w:pPr>
+      <w:r>
+        <w:rPr/>
+        <w:t xml:space="preserve">Within some workspace environments,such as warehouses and hospitals,  autonomous robots are an invaluable asset to have. An example for warehouses would be the Autonomous Mobile Robots (AMRs) in amazons warehouses. They are used to increase the output of delivery and increase efficiency within these workspaces. These robots need to work alongside / follow humans in a safe manner to avoid potential harm to any workforce personnel. </w:t>
+      </w:r>
+    </w:p>
+    <w:p>
+      <w:pPr>
+        <w:pStyle w:val="Normal"/>
+        <w:rPr/>
+      </w:pPr>
+      <w:r>
+        <w:rPr/>
+        <w:t xml:space="preserve">For the robot being developed alongside this report, a liDAR sensor will be used to gather environmental data for the robot to act upon. The behaviour will be a reactive model, meaning no future planning of the robots pathing, and will stop at a safe distance from the human it is following, this will be referred to as it safety buffer. This robot will have to operate in a dynamic environment of which will be accounted for due to the working environments of applicable industry's such as warehouses, factory's and hospitals. </w:t>
+      </w:r>
+    </w:p>
+    <w:p>
+      <w:pPr>
+        <w:pStyle w:val="Normal"/>
+        <w:rPr/>
+      </w:pPr>
+      <w:r>
+        <w:rPr/>
+        <w:t>This will be done in the ros2 framework (</w:t>
+      </w:r>
       <w:r>
         <w:rPr>
-          <w:b/>
-          <w:bCs/>
+          <w:rFonts w:ascii="Calibri" w:hAnsi="Calibri"/>
+          <w:color w:val="000000"/>
+          <w:sz w:val="27"/>
+          <w:shd w:fill="FFFFFF" w:val="clear"/>
         </w:rPr>
-        <w:t>LO2:</w:t>
-      </w:r>
-      <w:r>
-        <w:rPr/>
-        <w:t xml:space="preserve"> Development of autonomous behaviour using sensor data</w:t>
-      </w:r>
-    </w:p>
-    <w:p>
-      <w:pPr>
-        <w:pStyle w:val="Normal"/>
-        <w:numPr>
-          <w:ilvl w:val="1"/>
-          <w:numId w:val="2"/>
-        </w:numPr>
+        <w:t>docs.ros.org. , n.d) using Gazebo for simulation due to the ability to simulate dynamic environments and to apply the reactive behaviour through ros2.</w:t>
+      </w:r>
+    </w:p>
+    <w:p>
+      <w:pPr>
+        <w:pStyle w:val="Normal"/>
         <w:rPr/>
       </w:pPr>
       <w:r>
         <w:rPr>
-          <w:b/>
-          <w:bCs/>
+          <w:rFonts w:ascii="Calibri" w:hAnsi="Calibri"/>
+          <w:color w:val="000000"/>
+          <w:sz w:val="27"/>
+          <w:shd w:fill="FFFFFF" w:val="clear"/>
         </w:rPr>
-        <w:t>LO3:</w:t>
-      </w:r>
-      <w:r>
-        <w:rPr/>
-        <w:t xml:space="preserve"> Ethical, legal, societal impacts of robots that follow humans</w:t>
-      </w:r>
-    </w:p>
-    <w:p>
-      <w:pPr>
-        <w:pStyle w:val="Normal"/>
-        <w:numPr>
-          <w:ilvl w:val="1"/>
-          <w:numId w:val="2"/>
-        </w:numPr>
-        <w:rPr/>
-      </w:pPr>
-      <w:r>
-        <w:rPr>
-          <w:b/>
-          <w:bCs/>
-        </w:rPr>
-        <w:t>LO4:</w:t>
-      </w:r>
-      <w:r>
-        <w:rPr/>
-        <w:t xml:space="preserve"> Synthesis of a solution for a realistic robotics scenario</w:t>
+        <w:t>The autonomous robot, in the simulation, will follow the human using data from the liDAR sensor while reacting within its safety buffer in order to maintain safety. This is important as to omit this aspect may lead to legal issues if deployed in a workplace due to injury. Ethical and societal aspects will be discussed as apart of the development ideology. These have to be considered within the process in order for it to be potentially viable within a real workforce.</w:t>
       </w:r>
     </w:p>
     <w:p>
@@ -689,15 +353,11 @@
               <wp:inline distT="0" distB="0" distL="0" distR="0">
                 <wp:extent cx="5943600" cy="12700"/>
                 <wp:effectExtent l="0" t="0" r="0" b="0"/>
-                <wp:docPr id="7" name=""/>
+                <wp:docPr id="4" name="Shape4"/>
                 <a:graphic xmlns:a="http://schemas.openxmlformats.org/drawingml/2006/main">
                   <a:graphicData uri="http://schemas.microsoft.com/office/word/2010/wordprocessingShape">
                     <wps:wsp>
                       <wps:cNvSpPr/>
-                      <wps:nvSpPr>
-                        <wps:cNvPr id="8" name=""/>
-                        <wps:cNvSpPr/>
-                      </wps:nvSpPr>
                       <wps:spPr>
                         <a:xfrm>
                           <a:off x="0" y="0"/>
@@ -713,6 +373,12 @@
                           <a:noFill/>
                         </a:ln>
                       </wps:spPr>
+                      <wps:style>
+                        <a:lnRef idx="0"/>
+                        <a:fillRef idx="0"/>
+                        <a:effectRef idx="0"/>
+                        <a:fontRef idx="minor"/>
+                      </wps:style>
                       <wps:bodyPr/>
                     </wps:wsp>
                   </a:graphicData>
@@ -725,10 +391,10 @@
           </mc:Choice>
           <mc:Fallback>
             <w:pict>
-              <v:rect id="shape_0" fillcolor="#a0a0a0" stroked="f" o:allowincell="f" style="position:absolute;margin-left:0pt;margin-top:-1.05pt;width:467.95pt;height:0.95pt;mso-wrap-style:none;v-text-anchor:middle;mso-position-horizontal:center;mso-position-vertical:top">
+              <v:rect id="shape_0" ID="Shape4" path="m0,0l-2147483645,0l-2147483645,-2147483646l0,-2147483646xe" fillcolor="#a0a0a0" stroked="f" o:allowincell="f" style="position:absolute;margin-left:0pt;margin-top:-1.05pt;width:467.95pt;height:0.95pt;mso-wrap-style:none;v-text-anchor:middle;mso-position-vertical:top">
                 <v:fill o:detectmouseclick="t" type="solid" color2="#5f5f5f"/>
                 <v:stroke color="#3465a4" joinstyle="round" endcap="flat"/>
-                <w10:wrap type="topAndBottom"/>
+                <w10:wrap type="square"/>
               </v:rect>
             </w:pict>
           </mc:Fallback>
@@ -790,7 +456,7 @@
         <w:pStyle w:val="Normal"/>
         <w:numPr>
           <w:ilvl w:val="0"/>
-          <w:numId w:val="3"/>
+          <w:numId w:val="1"/>
         </w:numPr>
         <w:rPr/>
       </w:pPr>
@@ -804,7 +470,7 @@
         <w:pStyle w:val="Normal"/>
         <w:numPr>
           <w:ilvl w:val="0"/>
-          <w:numId w:val="3"/>
+          <w:numId w:val="1"/>
         </w:numPr>
         <w:rPr/>
       </w:pPr>
@@ -818,7 +484,7 @@
         <w:pStyle w:val="Normal"/>
         <w:numPr>
           <w:ilvl w:val="0"/>
-          <w:numId w:val="3"/>
+          <w:numId w:val="1"/>
         </w:numPr>
         <w:rPr/>
       </w:pPr>
@@ -832,7 +498,7 @@
         <w:pStyle w:val="Normal"/>
         <w:numPr>
           <w:ilvl w:val="0"/>
-          <w:numId w:val="3"/>
+          <w:numId w:val="1"/>
         </w:numPr>
         <w:rPr/>
       </w:pPr>
@@ -885,7 +551,7 @@
         <w:pStyle w:val="Normal"/>
         <w:numPr>
           <w:ilvl w:val="0"/>
-          <w:numId w:val="4"/>
+          <w:numId w:val="2"/>
         </w:numPr>
         <w:rPr/>
       </w:pPr>
@@ -899,7 +565,7 @@
         <w:pStyle w:val="Normal"/>
         <w:numPr>
           <w:ilvl w:val="0"/>
-          <w:numId w:val="4"/>
+          <w:numId w:val="2"/>
         </w:numPr>
         <w:rPr/>
       </w:pPr>
@@ -913,7 +579,7 @@
         <w:pStyle w:val="Normal"/>
         <w:numPr>
           <w:ilvl w:val="0"/>
-          <w:numId w:val="4"/>
+          <w:numId w:val="2"/>
         </w:numPr>
         <w:rPr/>
       </w:pPr>
@@ -927,7 +593,7 @@
         <w:pStyle w:val="Normal"/>
         <w:numPr>
           <w:ilvl w:val="0"/>
-          <w:numId w:val="4"/>
+          <w:numId w:val="2"/>
         </w:numPr>
         <w:rPr/>
       </w:pPr>
@@ -941,7 +607,7 @@
         <w:pStyle w:val="Normal"/>
         <w:numPr>
           <w:ilvl w:val="0"/>
-          <w:numId w:val="4"/>
+          <w:numId w:val="2"/>
         </w:numPr>
         <w:rPr/>
       </w:pPr>
@@ -994,7 +660,7 @@
         <w:pStyle w:val="Normal"/>
         <w:numPr>
           <w:ilvl w:val="0"/>
-          <w:numId w:val="5"/>
+          <w:numId w:val="3"/>
         </w:numPr>
         <w:rPr/>
       </w:pPr>
@@ -1008,7 +674,7 @@
         <w:pStyle w:val="Normal"/>
         <w:numPr>
           <w:ilvl w:val="0"/>
-          <w:numId w:val="5"/>
+          <w:numId w:val="3"/>
         </w:numPr>
         <w:rPr/>
       </w:pPr>
@@ -1022,7 +688,7 @@
         <w:pStyle w:val="Normal"/>
         <w:numPr>
           <w:ilvl w:val="0"/>
-          <w:numId w:val="5"/>
+          <w:numId w:val="3"/>
         </w:numPr>
         <w:rPr/>
       </w:pPr>
@@ -1036,7 +702,7 @@
         <w:pStyle w:val="Normal"/>
         <w:numPr>
           <w:ilvl w:val="0"/>
-          <w:numId w:val="5"/>
+          <w:numId w:val="3"/>
         </w:numPr>
         <w:rPr/>
       </w:pPr>
@@ -1120,7 +786,7 @@
         <w:pStyle w:val="Normal"/>
         <w:numPr>
           <w:ilvl w:val="0"/>
-          <w:numId w:val="6"/>
+          <w:numId w:val="4"/>
         </w:numPr>
         <w:rPr/>
       </w:pPr>
@@ -1134,7 +800,7 @@
         <w:pStyle w:val="Normal"/>
         <w:numPr>
           <w:ilvl w:val="0"/>
-          <w:numId w:val="6"/>
+          <w:numId w:val="4"/>
         </w:numPr>
         <w:rPr/>
       </w:pPr>
@@ -1148,7 +814,7 @@
         <w:pStyle w:val="Normal"/>
         <w:numPr>
           <w:ilvl w:val="0"/>
-          <w:numId w:val="6"/>
+          <w:numId w:val="4"/>
         </w:numPr>
         <w:rPr/>
       </w:pPr>
@@ -1162,7 +828,7 @@
         <w:pStyle w:val="Normal"/>
         <w:numPr>
           <w:ilvl w:val="0"/>
-          <w:numId w:val="6"/>
+          <w:numId w:val="4"/>
         </w:numPr>
         <w:rPr/>
       </w:pPr>
@@ -1176,7 +842,7 @@
         <w:pStyle w:val="Normal"/>
         <w:numPr>
           <w:ilvl w:val="1"/>
-          <w:numId w:val="6"/>
+          <w:numId w:val="4"/>
         </w:numPr>
         <w:rPr/>
       </w:pPr>
@@ -1190,7 +856,7 @@
         <w:pStyle w:val="Normal"/>
         <w:numPr>
           <w:ilvl w:val="1"/>
-          <w:numId w:val="6"/>
+          <w:numId w:val="4"/>
         </w:numPr>
         <w:rPr/>
       </w:pPr>
@@ -1204,7 +870,7 @@
         <w:pStyle w:val="Normal"/>
         <w:numPr>
           <w:ilvl w:val="1"/>
-          <w:numId w:val="6"/>
+          <w:numId w:val="4"/>
         </w:numPr>
         <w:rPr/>
       </w:pPr>
@@ -1228,7 +894,7 @@
         <w:pStyle w:val="Normal"/>
         <w:numPr>
           <w:ilvl w:val="0"/>
-          <w:numId w:val="7"/>
+          <w:numId w:val="5"/>
         </w:numPr>
         <w:rPr/>
       </w:pPr>
@@ -1242,7 +908,7 @@
         <w:pStyle w:val="Normal"/>
         <w:numPr>
           <w:ilvl w:val="1"/>
-          <w:numId w:val="7"/>
+          <w:numId w:val="5"/>
         </w:numPr>
         <w:rPr/>
       </w:pPr>
@@ -1256,7 +922,7 @@
         <w:pStyle w:val="Normal"/>
         <w:numPr>
           <w:ilvl w:val="1"/>
-          <w:numId w:val="7"/>
+          <w:numId w:val="5"/>
         </w:numPr>
         <w:rPr/>
       </w:pPr>
@@ -1270,7 +936,7 @@
         <w:pStyle w:val="Normal"/>
         <w:numPr>
           <w:ilvl w:val="1"/>
-          <w:numId w:val="7"/>
+          <w:numId w:val="5"/>
         </w:numPr>
         <w:rPr/>
       </w:pPr>
@@ -1284,7 +950,7 @@
         <w:pStyle w:val="Normal"/>
         <w:numPr>
           <w:ilvl w:val="0"/>
-          <w:numId w:val="7"/>
+          <w:numId w:val="5"/>
         </w:numPr>
         <w:rPr/>
       </w:pPr>
@@ -1298,7 +964,7 @@
         <w:pStyle w:val="Normal"/>
         <w:numPr>
           <w:ilvl w:val="0"/>
-          <w:numId w:val="7"/>
+          <w:numId w:val="5"/>
         </w:numPr>
         <w:rPr/>
       </w:pPr>
@@ -1351,7 +1017,7 @@
         <w:pStyle w:val="Normal"/>
         <w:numPr>
           <w:ilvl w:val="0"/>
-          <w:numId w:val="8"/>
+          <w:numId w:val="6"/>
         </w:numPr>
         <w:rPr/>
       </w:pPr>
@@ -1365,7 +1031,7 @@
         <w:pStyle w:val="Normal"/>
         <w:numPr>
           <w:ilvl w:val="0"/>
-          <w:numId w:val="8"/>
+          <w:numId w:val="6"/>
         </w:numPr>
         <w:rPr/>
       </w:pPr>
@@ -1379,7 +1045,7 @@
         <w:pStyle w:val="Normal"/>
         <w:numPr>
           <w:ilvl w:val="0"/>
-          <w:numId w:val="8"/>
+          <w:numId w:val="6"/>
         </w:numPr>
         <w:rPr/>
       </w:pPr>
@@ -1393,7 +1059,7 @@
         <w:pStyle w:val="Normal"/>
         <w:numPr>
           <w:ilvl w:val="0"/>
-          <w:numId w:val="8"/>
+          <w:numId w:val="6"/>
         </w:numPr>
         <w:rPr/>
       </w:pPr>
@@ -1425,15 +1091,11 @@
               <wp:inline distT="0" distB="0" distL="0" distR="0">
                 <wp:extent cx="5943600" cy="12700"/>
                 <wp:effectExtent l="0" t="0" r="0" b="0"/>
-                <wp:docPr id="9" name=""/>
+                <wp:docPr id="5" name="Shape5"/>
                 <a:graphic xmlns:a="http://schemas.openxmlformats.org/drawingml/2006/main">
                   <a:graphicData uri="http://schemas.microsoft.com/office/word/2010/wordprocessingShape">
                     <wps:wsp>
                       <wps:cNvSpPr/>
-                      <wps:nvSpPr>
-                        <wps:cNvPr id="10" name=""/>
-                        <wps:cNvSpPr/>
-                      </wps:nvSpPr>
                       <wps:spPr>
                         <a:xfrm>
                           <a:off x="0" y="0"/>
@@ -1449,6 +1111,12 @@
                           <a:noFill/>
                         </a:ln>
                       </wps:spPr>
+                      <wps:style>
+                        <a:lnRef idx="0"/>
+                        <a:fillRef idx="0"/>
+                        <a:effectRef idx="0"/>
+                        <a:fontRef idx="minor"/>
+                      </wps:style>
                       <wps:bodyPr/>
                     </wps:wsp>
                   </a:graphicData>
@@ -1461,10 +1129,10 @@
           </mc:Choice>
           <mc:Fallback>
             <w:pict>
-              <v:rect id="shape_0" fillcolor="#a0a0a0" stroked="f" o:allowincell="f" style="position:absolute;margin-left:0pt;margin-top:-1.05pt;width:467.95pt;height:0.95pt;mso-wrap-style:none;v-text-anchor:middle;mso-position-horizontal:center;mso-position-vertical:top">
+              <v:rect id="shape_0" ID="Shape5" path="m0,0l-2147483645,0l-2147483645,-2147483646l0,-2147483646xe" fillcolor="#a0a0a0" stroked="f" o:allowincell="f" style="position:absolute;margin-left:0pt;margin-top:-1.05pt;width:467.95pt;height:0.95pt;mso-wrap-style:none;v-text-anchor:middle;mso-position-vertical:top">
                 <v:fill o:detectmouseclick="t" type="solid" color2="#5f5f5f"/>
                 <v:stroke color="#3465a4" joinstyle="round" endcap="flat"/>
-                <w10:wrap type="topAndBottom"/>
+                <w10:wrap type="square"/>
               </v:rect>
             </w:pict>
           </mc:Fallback>
@@ -1528,7 +1196,7 @@
         <w:pStyle w:val="Normal"/>
         <w:numPr>
           <w:ilvl w:val="0"/>
-          <w:numId w:val="9"/>
+          <w:numId w:val="7"/>
         </w:numPr>
         <w:rPr/>
       </w:pPr>
@@ -1542,7 +1210,7 @@
         <w:pStyle w:val="Normal"/>
         <w:numPr>
           <w:ilvl w:val="0"/>
-          <w:numId w:val="9"/>
+          <w:numId w:val="7"/>
         </w:numPr>
         <w:rPr/>
       </w:pPr>
@@ -1556,7 +1224,7 @@
         <w:pStyle w:val="Normal"/>
         <w:numPr>
           <w:ilvl w:val="0"/>
-          <w:numId w:val="9"/>
+          <w:numId w:val="7"/>
         </w:numPr>
         <w:rPr/>
       </w:pPr>
@@ -1570,7 +1238,7 @@
         <w:pStyle w:val="Normal"/>
         <w:numPr>
           <w:ilvl w:val="0"/>
-          <w:numId w:val="9"/>
+          <w:numId w:val="7"/>
         </w:numPr>
         <w:rPr/>
       </w:pPr>
@@ -1584,7 +1252,7 @@
         <w:pStyle w:val="Normal"/>
         <w:numPr>
           <w:ilvl w:val="0"/>
-          <w:numId w:val="9"/>
+          <w:numId w:val="7"/>
         </w:numPr>
         <w:rPr/>
       </w:pPr>
@@ -1634,7 +1302,7 @@
         <w:pStyle w:val="Normal"/>
         <w:numPr>
           <w:ilvl w:val="0"/>
-          <w:numId w:val="10"/>
+          <w:numId w:val="8"/>
         </w:numPr>
         <w:rPr/>
       </w:pPr>
@@ -1648,7 +1316,7 @@
         <w:pStyle w:val="Normal"/>
         <w:numPr>
           <w:ilvl w:val="0"/>
-          <w:numId w:val="10"/>
+          <w:numId w:val="8"/>
         </w:numPr>
         <w:rPr/>
       </w:pPr>
@@ -1662,7 +1330,7 @@
         <w:pStyle w:val="Normal"/>
         <w:numPr>
           <w:ilvl w:val="0"/>
-          <w:numId w:val="10"/>
+          <w:numId w:val="8"/>
         </w:numPr>
         <w:rPr/>
       </w:pPr>
@@ -1676,7 +1344,7 @@
         <w:pStyle w:val="Normal"/>
         <w:numPr>
           <w:ilvl w:val="0"/>
-          <w:numId w:val="10"/>
+          <w:numId w:val="8"/>
         </w:numPr>
         <w:rPr/>
       </w:pPr>
@@ -1716,7 +1384,7 @@
         <w:pStyle w:val="Normal"/>
         <w:numPr>
           <w:ilvl w:val="0"/>
-          <w:numId w:val="11"/>
+          <w:numId w:val="9"/>
         </w:numPr>
         <w:rPr/>
       </w:pPr>
@@ -1730,7 +1398,7 @@
         <w:pStyle w:val="Normal"/>
         <w:numPr>
           <w:ilvl w:val="0"/>
-          <w:numId w:val="11"/>
+          <w:numId w:val="9"/>
         </w:numPr>
         <w:rPr/>
       </w:pPr>
@@ -1744,7 +1412,7 @@
         <w:pStyle w:val="Normal"/>
         <w:numPr>
           <w:ilvl w:val="0"/>
-          <w:numId w:val="11"/>
+          <w:numId w:val="9"/>
         </w:numPr>
         <w:rPr/>
       </w:pPr>
@@ -1758,7 +1426,7 @@
         <w:pStyle w:val="Normal"/>
         <w:numPr>
           <w:ilvl w:val="0"/>
-          <w:numId w:val="11"/>
+          <w:numId w:val="9"/>
         </w:numPr>
         <w:rPr/>
       </w:pPr>
@@ -1831,7 +1499,7 @@
         <w:pStyle w:val="Normal"/>
         <w:numPr>
           <w:ilvl w:val="0"/>
-          <w:numId w:val="12"/>
+          <w:numId w:val="10"/>
         </w:numPr>
         <w:rPr/>
       </w:pPr>
@@ -1845,7 +1513,7 @@
         <w:pStyle w:val="Normal"/>
         <w:numPr>
           <w:ilvl w:val="0"/>
-          <w:numId w:val="12"/>
+          <w:numId w:val="10"/>
         </w:numPr>
         <w:rPr/>
       </w:pPr>
@@ -1859,7 +1527,7 @@
         <w:pStyle w:val="Normal"/>
         <w:numPr>
           <w:ilvl w:val="0"/>
-          <w:numId w:val="12"/>
+          <w:numId w:val="10"/>
         </w:numPr>
         <w:rPr/>
       </w:pPr>
@@ -1899,7 +1567,7 @@
         <w:pStyle w:val="Normal"/>
         <w:numPr>
           <w:ilvl w:val="0"/>
-          <w:numId w:val="13"/>
+          <w:numId w:val="11"/>
         </w:numPr>
         <w:rPr/>
       </w:pPr>
@@ -1913,7 +1581,7 @@
         <w:pStyle w:val="Normal"/>
         <w:numPr>
           <w:ilvl w:val="0"/>
-          <w:numId w:val="13"/>
+          <w:numId w:val="11"/>
         </w:numPr>
         <w:rPr/>
       </w:pPr>
@@ -1927,7 +1595,7 @@
         <w:pStyle w:val="Normal"/>
         <w:numPr>
           <w:ilvl w:val="0"/>
-          <w:numId w:val="13"/>
+          <w:numId w:val="11"/>
         </w:numPr>
         <w:rPr/>
       </w:pPr>
@@ -1941,7 +1609,7 @@
         <w:pStyle w:val="Normal"/>
         <w:numPr>
           <w:ilvl w:val="0"/>
-          <w:numId w:val="13"/>
+          <w:numId w:val="11"/>
         </w:numPr>
         <w:rPr/>
       </w:pPr>
@@ -1963,15 +1631,11 @@
               <wp:inline distT="0" distB="0" distL="0" distR="0">
                 <wp:extent cx="5943600" cy="12700"/>
                 <wp:effectExtent l="0" t="0" r="0" b="0"/>
-                <wp:docPr id="11" name=""/>
+                <wp:docPr id="6" name="Shape6"/>
                 <a:graphic xmlns:a="http://schemas.openxmlformats.org/drawingml/2006/main">
                   <a:graphicData uri="http://schemas.microsoft.com/office/word/2010/wordprocessingShape">
                     <wps:wsp>
                       <wps:cNvSpPr/>
-                      <wps:nvSpPr>
-                        <wps:cNvPr id="12" name=""/>
-                        <wps:cNvSpPr/>
-                      </wps:nvSpPr>
                       <wps:spPr>
                         <a:xfrm>
                           <a:off x="0" y="0"/>
@@ -1987,6 +1651,12 @@
                           <a:noFill/>
                         </a:ln>
                       </wps:spPr>
+                      <wps:style>
+                        <a:lnRef idx="0"/>
+                        <a:fillRef idx="0"/>
+                        <a:effectRef idx="0"/>
+                        <a:fontRef idx="minor"/>
+                      </wps:style>
                       <wps:bodyPr/>
                     </wps:wsp>
                   </a:graphicData>
@@ -1999,10 +1669,10 @@
           </mc:Choice>
           <mc:Fallback>
             <w:pict>
-              <v:rect id="shape_0" fillcolor="#a0a0a0" stroked="f" o:allowincell="f" style="position:absolute;margin-left:0pt;margin-top:-1.05pt;width:467.95pt;height:0.95pt;mso-wrap-style:none;v-text-anchor:middle;mso-position-horizontal:center;mso-position-vertical:top">
+              <v:rect id="shape_0" ID="Shape6" path="m0,0l-2147483645,0l-2147483645,-2147483646l0,-2147483646xe" fillcolor="#a0a0a0" stroked="f" o:allowincell="f" style="position:absolute;margin-left:0pt;margin-top:-1.05pt;width:467.95pt;height:0.95pt;mso-wrap-style:none;v-text-anchor:middle;mso-position-vertical:top">
                 <v:fill o:detectmouseclick="t" type="solid" color2="#5f5f5f"/>
                 <v:stroke color="#3465a4" joinstyle="round" endcap="flat"/>
-                <w10:wrap type="topAndBottom"/>
+                <w10:wrap type="square"/>
               </v:rect>
             </w:pict>
           </mc:Fallback>
@@ -2066,7 +1736,7 @@
         <w:pStyle w:val="Normal"/>
         <w:numPr>
           <w:ilvl w:val="0"/>
-          <w:numId w:val="14"/>
+          <w:numId w:val="12"/>
         </w:numPr>
         <w:rPr/>
       </w:pPr>
@@ -2080,7 +1750,7 @@
         <w:pStyle w:val="Normal"/>
         <w:numPr>
           <w:ilvl w:val="0"/>
-          <w:numId w:val="14"/>
+          <w:numId w:val="12"/>
         </w:numPr>
         <w:rPr/>
       </w:pPr>
@@ -2094,7 +1764,7 @@
         <w:pStyle w:val="Normal"/>
         <w:numPr>
           <w:ilvl w:val="0"/>
-          <w:numId w:val="14"/>
+          <w:numId w:val="12"/>
         </w:numPr>
         <w:rPr/>
       </w:pPr>
@@ -2108,7 +1778,7 @@
         <w:pStyle w:val="Normal"/>
         <w:numPr>
           <w:ilvl w:val="0"/>
-          <w:numId w:val="14"/>
+          <w:numId w:val="12"/>
         </w:numPr>
         <w:rPr/>
       </w:pPr>
@@ -2122,7 +1792,7 @@
         <w:pStyle w:val="Normal"/>
         <w:numPr>
           <w:ilvl w:val="0"/>
-          <w:numId w:val="14"/>
+          <w:numId w:val="12"/>
         </w:numPr>
         <w:rPr/>
       </w:pPr>
@@ -2202,6 +1872,7 @@
             <w:pPr>
               <w:pStyle w:val="Normal"/>
               <w:widowControl/>
+              <w:suppressAutoHyphens w:val="true"/>
               <w:spacing w:lineRule="auto" w:line="276" w:before="0" w:after="0"/>
               <w:jc w:val="left"/>
               <w:rPr>
@@ -2239,6 +1910,7 @@
             <w:pPr>
               <w:pStyle w:val="Normal"/>
               <w:widowControl/>
+              <w:suppressAutoHyphens w:val="true"/>
               <w:spacing w:lineRule="auto" w:line="276" w:before="0" w:after="0"/>
               <w:jc w:val="left"/>
               <w:cnfStyle w:val="100000000000" w:firstRow="1" w:lastRow="0" w:firstColumn="0" w:lastColumn="0" w:oddVBand="0" w:evenVBand="0" w:oddHBand="0" w:evenHBand="0" w:firstRowFirstColumn="0" w:firstRowLastColumn="0" w:lastRowFirstColumn="0" w:lastRowLastColumn="0"/>
@@ -2277,6 +1949,7 @@
             <w:pPr>
               <w:pStyle w:val="Normal"/>
               <w:widowControl/>
+              <w:suppressAutoHyphens w:val="true"/>
               <w:spacing w:lineRule="auto" w:line="276" w:before="0" w:after="0"/>
               <w:jc w:val="left"/>
               <w:cnfStyle w:val="100000000000" w:firstRow="1" w:lastRow="0" w:firstColumn="0" w:lastColumn="0" w:oddVBand="0" w:evenVBand="0" w:oddHBand="0" w:evenHBand="0" w:firstRowFirstColumn="0" w:firstRowLastColumn="0" w:lastRowFirstColumn="0" w:lastRowLastColumn="0"/>
@@ -2317,6 +1990,7 @@
             <w:pPr>
               <w:pStyle w:val="Normal"/>
               <w:widowControl/>
+              <w:suppressAutoHyphens w:val="true"/>
               <w:spacing w:lineRule="auto" w:line="276" w:before="0" w:after="0"/>
               <w:jc w:val="left"/>
               <w:rPr>
@@ -2352,6 +2026,7 @@
             <w:pPr>
               <w:pStyle w:val="Normal"/>
               <w:widowControl/>
+              <w:suppressAutoHyphens w:val="true"/>
               <w:spacing w:lineRule="auto" w:line="276" w:before="0" w:after="0"/>
               <w:jc w:val="left"/>
               <w:cnfStyle w:val="000000000000" w:firstRow="0" w:lastRow="0" w:firstColumn="0" w:lastColumn="0" w:oddVBand="0" w:evenVBand="0" w:oddHBand="0" w:evenHBand="0" w:firstRowFirstColumn="0" w:firstRowLastColumn="0" w:lastRowFirstColumn="0" w:lastRowLastColumn="0"/>
@@ -2384,6 +2059,7 @@
             <w:pPr>
               <w:pStyle w:val="Normal"/>
               <w:widowControl/>
+              <w:suppressAutoHyphens w:val="true"/>
               <w:spacing w:lineRule="auto" w:line="276" w:before="0" w:after="0"/>
               <w:jc w:val="left"/>
               <w:cnfStyle w:val="000000000000" w:firstRow="0" w:lastRow="0" w:firstColumn="0" w:lastColumn="0" w:oddVBand="0" w:evenVBand="0" w:oddHBand="0" w:evenHBand="0" w:firstRowFirstColumn="0" w:firstRowLastColumn="0" w:lastRowFirstColumn="0" w:lastRowLastColumn="0"/>
@@ -2420,6 +2096,7 @@
             <w:pPr>
               <w:pStyle w:val="Normal"/>
               <w:widowControl/>
+              <w:suppressAutoHyphens w:val="true"/>
               <w:spacing w:lineRule="auto" w:line="276" w:before="0" w:after="0"/>
               <w:jc w:val="left"/>
               <w:rPr>
@@ -2455,6 +2132,7 @@
             <w:pPr>
               <w:pStyle w:val="Normal"/>
               <w:widowControl/>
+              <w:suppressAutoHyphens w:val="true"/>
               <w:spacing w:lineRule="auto" w:line="276" w:before="0" w:after="0"/>
               <w:jc w:val="left"/>
               <w:cnfStyle w:val="000000000000" w:firstRow="0" w:lastRow="0" w:firstColumn="0" w:lastColumn="0" w:oddVBand="0" w:evenVBand="0" w:oddHBand="0" w:evenHBand="0" w:firstRowFirstColumn="0" w:firstRowLastColumn="0" w:lastRowFirstColumn="0" w:lastRowLastColumn="0"/>
@@ -2487,6 +2165,7 @@
             <w:pPr>
               <w:pStyle w:val="Normal"/>
               <w:widowControl/>
+              <w:suppressAutoHyphens w:val="true"/>
               <w:spacing w:lineRule="auto" w:line="276" w:before="0" w:after="0"/>
               <w:jc w:val="left"/>
               <w:cnfStyle w:val="000000000000" w:firstRow="0" w:lastRow="0" w:firstColumn="0" w:lastColumn="0" w:oddVBand="0" w:evenVBand="0" w:oddHBand="0" w:evenHBand="0" w:firstRowFirstColumn="0" w:firstRowLastColumn="0" w:lastRowFirstColumn="0" w:lastRowLastColumn="0"/>
@@ -2523,6 +2202,7 @@
             <w:pPr>
               <w:pStyle w:val="Normal"/>
               <w:widowControl/>
+              <w:suppressAutoHyphens w:val="true"/>
               <w:spacing w:lineRule="auto" w:line="276" w:before="0" w:after="0"/>
               <w:jc w:val="left"/>
               <w:rPr>
@@ -2558,6 +2238,7 @@
             <w:pPr>
               <w:pStyle w:val="Normal"/>
               <w:widowControl/>
+              <w:suppressAutoHyphens w:val="true"/>
               <w:spacing w:lineRule="auto" w:line="276" w:before="0" w:after="0"/>
               <w:jc w:val="left"/>
               <w:cnfStyle w:val="000000000000" w:firstRow="0" w:lastRow="0" w:firstColumn="0" w:lastColumn="0" w:oddVBand="0" w:evenVBand="0" w:oddHBand="0" w:evenHBand="0" w:firstRowFirstColumn="0" w:firstRowLastColumn="0" w:lastRowFirstColumn="0" w:lastRowLastColumn="0"/>
@@ -2590,6 +2271,7 @@
             <w:pPr>
               <w:pStyle w:val="Normal"/>
               <w:widowControl/>
+              <w:suppressAutoHyphens w:val="true"/>
               <w:spacing w:lineRule="auto" w:line="276" w:before="0" w:after="0"/>
               <w:jc w:val="left"/>
               <w:cnfStyle w:val="000000000000" w:firstRow="0" w:lastRow="0" w:firstColumn="0" w:lastColumn="0" w:oddVBand="0" w:evenVBand="0" w:oddHBand="0" w:evenHBand="0" w:firstRowFirstColumn="0" w:firstRowLastColumn="0" w:lastRowFirstColumn="0" w:lastRowLastColumn="0"/>
@@ -2626,6 +2308,7 @@
             <w:pPr>
               <w:pStyle w:val="Normal"/>
               <w:widowControl/>
+              <w:suppressAutoHyphens w:val="true"/>
               <w:spacing w:lineRule="auto" w:line="276" w:before="0" w:after="0"/>
               <w:jc w:val="left"/>
               <w:rPr>
@@ -2661,6 +2344,7 @@
             <w:pPr>
               <w:pStyle w:val="Normal"/>
               <w:widowControl/>
+              <w:suppressAutoHyphens w:val="true"/>
               <w:spacing w:lineRule="auto" w:line="276" w:before="0" w:after="0"/>
               <w:jc w:val="left"/>
               <w:cnfStyle w:val="000000000000" w:firstRow="0" w:lastRow="0" w:firstColumn="0" w:lastColumn="0" w:oddVBand="0" w:evenVBand="0" w:oddHBand="0" w:evenHBand="0" w:firstRowFirstColumn="0" w:firstRowLastColumn="0" w:lastRowFirstColumn="0" w:lastRowLastColumn="0"/>
@@ -2693,6 +2377,7 @@
             <w:pPr>
               <w:pStyle w:val="Normal"/>
               <w:widowControl/>
+              <w:suppressAutoHyphens w:val="true"/>
               <w:spacing w:lineRule="auto" w:line="276" w:before="0" w:after="0"/>
               <w:jc w:val="left"/>
               <w:cnfStyle w:val="000000000000" w:firstRow="0" w:lastRow="0" w:firstColumn="0" w:lastColumn="0" w:oddVBand="0" w:evenVBand="0" w:oddHBand="0" w:evenHBand="0" w:firstRowFirstColumn="0" w:firstRowLastColumn="0" w:lastRowFirstColumn="0" w:lastRowLastColumn="0"/>
@@ -2729,6 +2414,7 @@
             <w:pPr>
               <w:pStyle w:val="Normal"/>
               <w:widowControl/>
+              <w:suppressAutoHyphens w:val="true"/>
               <w:spacing w:lineRule="auto" w:line="276" w:before="0" w:after="0"/>
               <w:jc w:val="left"/>
               <w:rPr>
@@ -2764,6 +2450,7 @@
             <w:pPr>
               <w:pStyle w:val="Normal"/>
               <w:widowControl/>
+              <w:suppressAutoHyphens w:val="true"/>
               <w:spacing w:lineRule="auto" w:line="276" w:before="0" w:after="0"/>
               <w:jc w:val="left"/>
               <w:cnfStyle w:val="000000000000" w:firstRow="0" w:lastRow="0" w:firstColumn="0" w:lastColumn="0" w:oddVBand="0" w:evenVBand="0" w:oddHBand="0" w:evenHBand="0" w:firstRowFirstColumn="0" w:firstRowLastColumn="0" w:lastRowFirstColumn="0" w:lastRowLastColumn="0"/>
@@ -2796,6 +2483,7 @@
             <w:pPr>
               <w:pStyle w:val="Normal"/>
               <w:widowControl/>
+              <w:suppressAutoHyphens w:val="true"/>
               <w:spacing w:lineRule="auto" w:line="276" w:before="0" w:after="0"/>
               <w:jc w:val="left"/>
               <w:cnfStyle w:val="000000000000" w:firstRow="0" w:lastRow="0" w:firstColumn="0" w:lastColumn="0" w:oddVBand="0" w:evenVBand="0" w:oddHBand="0" w:evenHBand="0" w:firstRowFirstColumn="0" w:firstRowLastColumn="0" w:lastRowFirstColumn="0" w:lastRowLastColumn="0"/>
@@ -2861,7 +2549,7 @@
         <w:pStyle w:val="Normal"/>
         <w:numPr>
           <w:ilvl w:val="0"/>
-          <w:numId w:val="15"/>
+          <w:numId w:val="13"/>
         </w:numPr>
         <w:rPr/>
       </w:pPr>
@@ -2875,7 +2563,7 @@
         <w:pStyle w:val="Normal"/>
         <w:numPr>
           <w:ilvl w:val="0"/>
-          <w:numId w:val="15"/>
+          <w:numId w:val="13"/>
         </w:numPr>
         <w:rPr/>
       </w:pPr>
@@ -2889,7 +2577,7 @@
         <w:pStyle w:val="Normal"/>
         <w:numPr>
           <w:ilvl w:val="0"/>
-          <w:numId w:val="15"/>
+          <w:numId w:val="13"/>
         </w:numPr>
         <w:rPr/>
       </w:pPr>
@@ -2903,7 +2591,7 @@
         <w:pStyle w:val="Normal"/>
         <w:numPr>
           <w:ilvl w:val="0"/>
-          <w:numId w:val="15"/>
+          <w:numId w:val="13"/>
         </w:numPr>
         <w:rPr/>
       </w:pPr>
@@ -2917,7 +2605,7 @@
         <w:pStyle w:val="Normal"/>
         <w:numPr>
           <w:ilvl w:val="0"/>
-          <w:numId w:val="15"/>
+          <w:numId w:val="13"/>
         </w:numPr>
         <w:rPr/>
       </w:pPr>
@@ -2991,7 +2679,7 @@
         <w:pStyle w:val="Normal"/>
         <w:numPr>
           <w:ilvl w:val="0"/>
-          <w:numId w:val="16"/>
+          <w:numId w:val="14"/>
         </w:numPr>
         <w:rPr/>
       </w:pPr>
@@ -3005,7 +2693,7 @@
         <w:pStyle w:val="Normal"/>
         <w:numPr>
           <w:ilvl w:val="0"/>
-          <w:numId w:val="16"/>
+          <w:numId w:val="14"/>
         </w:numPr>
         <w:rPr/>
       </w:pPr>
@@ -3019,7 +2707,7 @@
         <w:pStyle w:val="Normal"/>
         <w:numPr>
           <w:ilvl w:val="0"/>
-          <w:numId w:val="16"/>
+          <w:numId w:val="14"/>
         </w:numPr>
         <w:rPr/>
       </w:pPr>
@@ -3041,15 +2729,11 @@
               <wp:inline distT="0" distB="0" distL="0" distR="0">
                 <wp:extent cx="5943600" cy="12700"/>
                 <wp:effectExtent l="0" t="0" r="0" b="0"/>
-                <wp:docPr id="13" name=""/>
+                <wp:docPr id="7" name="Shape7"/>
                 <a:graphic xmlns:a="http://schemas.openxmlformats.org/drawingml/2006/main">
                   <a:graphicData uri="http://schemas.microsoft.com/office/word/2010/wordprocessingShape">
                     <wps:wsp>
                       <wps:cNvSpPr/>
-                      <wps:nvSpPr>
-                        <wps:cNvPr id="14" name=""/>
-                        <wps:cNvSpPr/>
-                      </wps:nvSpPr>
                       <wps:spPr>
                         <a:xfrm>
                           <a:off x="0" y="0"/>
@@ -3065,6 +2749,12 @@
                           <a:noFill/>
                         </a:ln>
                       </wps:spPr>
+                      <wps:style>
+                        <a:lnRef idx="0"/>
+                        <a:fillRef idx="0"/>
+                        <a:effectRef idx="0"/>
+                        <a:fontRef idx="minor"/>
+                      </wps:style>
                       <wps:bodyPr/>
                     </wps:wsp>
                   </a:graphicData>
@@ -3077,10 +2767,10 @@
           </mc:Choice>
           <mc:Fallback>
             <w:pict>
-              <v:rect id="shape_0" fillcolor="#a0a0a0" stroked="f" o:allowincell="f" style="position:absolute;margin-left:0pt;margin-top:-1.05pt;width:467.95pt;height:0.95pt;mso-wrap-style:none;v-text-anchor:middle;mso-position-horizontal:center;mso-position-vertical:top">
+              <v:rect id="shape_0" ID="Shape7" path="m0,0l-2147483645,0l-2147483645,-2147483646l0,-2147483646xe" fillcolor="#a0a0a0" stroked="f" o:allowincell="f" style="position:absolute;margin-left:0pt;margin-top:-1.05pt;width:467.95pt;height:0.95pt;mso-wrap-style:none;v-text-anchor:middle;mso-position-vertical:top">
                 <v:fill o:detectmouseclick="t" type="solid" color2="#5f5f5f"/>
                 <v:stroke color="#3465a4" joinstyle="round" endcap="flat"/>
-                <w10:wrap type="topAndBottom"/>
+                <w10:wrap type="square"/>
               </v:rect>
             </w:pict>
           </mc:Fallback>
@@ -3154,13 +2844,117 @@
         <w:pStyle w:val="Normal"/>
         <w:numPr>
           <w:ilvl w:val="0"/>
-          <w:numId w:val="17"/>
+          <w:numId w:val="15"/>
         </w:numPr>
         <w:rPr/>
       </w:pPr>
       <w:r>
         <w:rPr/>
         <w:t>Why robots following humans require strict safety guarantees</w:t>
+      </w:r>
+    </w:p>
+    <w:p>
+      <w:pPr>
+        <w:pStyle w:val="Normal"/>
+        <w:numPr>
+          <w:ilvl w:val="0"/>
+          <w:numId w:val="15"/>
+        </w:numPr>
+        <w:rPr/>
+      </w:pPr>
+      <w:r>
+        <w:rPr/>
+        <w:t>Risk of bumping, crushing, tailgating</w:t>
+      </w:r>
+    </w:p>
+    <w:p>
+      <w:pPr>
+        <w:pStyle w:val="Normal"/>
+        <w:numPr>
+          <w:ilvl w:val="0"/>
+          <w:numId w:val="15"/>
+        </w:numPr>
+        <w:rPr/>
+      </w:pPr>
+      <w:r>
+        <w:rPr/>
+        <w:t>Safe stopping behaviour as ethical priority</w:t>
+      </w:r>
+    </w:p>
+    <w:p>
+      <w:pPr>
+        <w:pStyle w:val="Normal"/>
+        <w:numPr>
+          <w:ilvl w:val="0"/>
+          <w:numId w:val="15"/>
+        </w:numPr>
+        <w:rPr/>
+      </w:pPr>
+      <w:r>
+        <w:rPr/>
+        <w:t>Bias toward conservative control (slow speeds)</w:t>
+      </w:r>
+    </w:p>
+    <w:p>
+      <w:pPr>
+        <w:pStyle w:val="Normal"/>
+        <w:rPr/>
+      </w:pPr>
+      <w:r>
+        <w:rPr/>
+        <w:t>Predictability</w:t>
+      </w:r>
+    </w:p>
+    <w:p>
+      <w:pPr>
+        <w:pStyle w:val="Normal"/>
+        <w:numPr>
+          <w:ilvl w:val="0"/>
+          <w:numId w:val="16"/>
+        </w:numPr>
+        <w:rPr/>
+      </w:pPr>
+      <w:r>
+        <w:rPr/>
+        <w:t>Human workers must be able to predict robot motion</w:t>
+      </w:r>
+    </w:p>
+    <w:p>
+      <w:pPr>
+        <w:pStyle w:val="Normal"/>
+        <w:numPr>
+          <w:ilvl w:val="0"/>
+          <w:numId w:val="16"/>
+        </w:numPr>
+        <w:rPr/>
+      </w:pPr>
+      <w:r>
+        <w:rPr/>
+        <w:t>Smoothness and transparency required</w:t>
+      </w:r>
+    </w:p>
+    <w:p>
+      <w:pPr>
+        <w:pStyle w:val="Normal"/>
+        <w:numPr>
+          <w:ilvl w:val="0"/>
+          <w:numId w:val="16"/>
+        </w:numPr>
+        <w:rPr/>
+      </w:pPr>
+      <w:r>
+        <w:rPr/>
+        <w:t>Danger of oscillatory or jittery behaviours from reactive control</w:t>
+      </w:r>
+    </w:p>
+    <w:p>
+      <w:pPr>
+        <w:pStyle w:val="Normal"/>
+        <w:rPr/>
+      </w:pPr>
+      <w:r>
+        <w:rPr/>
+        <w:t>Responsibility</w:t>
       </w:r>
     </w:p>
     <w:p>
@@ -3174,7 +2968,7 @@
       </w:pPr>
       <w:r>
         <w:rPr/>
-        <w:t>Risk of bumping, crushing, tailgating</w:t>
+        <w:t>Who is responsible when the robot fails?</w:t>
       </w:r>
     </w:p>
     <w:p>
@@ -3188,31 +2982,17 @@
       </w:pPr>
       <w:r>
         <w:rPr/>
-        <w:t>Safe stopping behaviour as ethical priority</w:t>
-      </w:r>
-    </w:p>
-    <w:p>
-      <w:pPr>
-        <w:pStyle w:val="Normal"/>
-        <w:numPr>
-          <w:ilvl w:val="0"/>
-          <w:numId w:val="17"/>
-        </w:numPr>
-        <w:rPr/>
-      </w:pPr>
-      <w:r>
-        <w:rPr/>
-        <w:t>Bias toward conservative control (slow speeds)</w:t>
-      </w:r>
-    </w:p>
-    <w:p>
-      <w:pPr>
-        <w:pStyle w:val="Normal"/>
-        <w:rPr/>
-      </w:pPr>
-      <w:r>
-        <w:rPr/>
-        <w:t>Predictability</w:t>
+        <w:t>Programmer? Manufacturer? Operator?</w:t>
+      </w:r>
+    </w:p>
+    <w:p>
+      <w:pPr>
+        <w:pStyle w:val="Normal"/>
+        <w:rPr/>
+      </w:pPr>
+      <w:r>
+        <w:rPr/>
+        <w:t>Tie this to your design:</w:t>
       </w:r>
     </w:p>
     <w:p>
@@ -3226,7 +3006,7 @@
       </w:pPr>
       <w:r>
         <w:rPr/>
-        <w:t>Human workers must be able to predict robot motion</w:t>
+        <w:t>Use of safety buffers</w:t>
       </w:r>
     </w:p>
     <w:p>
@@ -3235,96 +3015,6 @@
         <w:numPr>
           <w:ilvl w:val="0"/>
           <w:numId w:val="18"/>
-        </w:numPr>
-        <w:rPr/>
-      </w:pPr>
-      <w:r>
-        <w:rPr/>
-        <w:t>Smoothness and transparency required</w:t>
-      </w:r>
-    </w:p>
-    <w:p>
-      <w:pPr>
-        <w:pStyle w:val="Normal"/>
-        <w:numPr>
-          <w:ilvl w:val="0"/>
-          <w:numId w:val="18"/>
-        </w:numPr>
-        <w:rPr/>
-      </w:pPr>
-      <w:r>
-        <w:rPr/>
-        <w:t>Danger of oscillatory or jittery behaviours from reactive control</w:t>
-      </w:r>
-    </w:p>
-    <w:p>
-      <w:pPr>
-        <w:pStyle w:val="Normal"/>
-        <w:rPr/>
-      </w:pPr>
-      <w:r>
-        <w:rPr/>
-        <w:t>Responsibility</w:t>
-      </w:r>
-    </w:p>
-    <w:p>
-      <w:pPr>
-        <w:pStyle w:val="Normal"/>
-        <w:numPr>
-          <w:ilvl w:val="0"/>
-          <w:numId w:val="19"/>
-        </w:numPr>
-        <w:rPr/>
-      </w:pPr>
-      <w:r>
-        <w:rPr/>
-        <w:t>Who is responsible when the robot fails?</w:t>
-      </w:r>
-    </w:p>
-    <w:p>
-      <w:pPr>
-        <w:pStyle w:val="Normal"/>
-        <w:numPr>
-          <w:ilvl w:val="0"/>
-          <w:numId w:val="19"/>
-        </w:numPr>
-        <w:rPr/>
-      </w:pPr>
-      <w:r>
-        <w:rPr/>
-        <w:t>Programmer? Manufacturer? Operator?</w:t>
-      </w:r>
-    </w:p>
-    <w:p>
-      <w:pPr>
-        <w:pStyle w:val="Normal"/>
-        <w:rPr/>
-      </w:pPr>
-      <w:r>
-        <w:rPr/>
-        <w:t>Tie this to your design:</w:t>
-      </w:r>
-    </w:p>
-    <w:p>
-      <w:pPr>
-        <w:pStyle w:val="Normal"/>
-        <w:numPr>
-          <w:ilvl w:val="0"/>
-          <w:numId w:val="20"/>
-        </w:numPr>
-        <w:rPr/>
-      </w:pPr>
-      <w:r>
-        <w:rPr/>
-        <w:t>Use of safety buffers</w:t>
-      </w:r>
-    </w:p>
-    <w:p>
-      <w:pPr>
-        <w:pStyle w:val="Normal"/>
-        <w:numPr>
-          <w:ilvl w:val="0"/>
-          <w:numId w:val="20"/>
         </w:numPr>
         <w:rPr/>
       </w:pPr>
@@ -3364,7 +3054,7 @@
         <w:pStyle w:val="ListParagraph"/>
         <w:numPr>
           <w:ilvl w:val="0"/>
-          <w:numId w:val="25"/>
+          <w:numId w:val="22"/>
         </w:numPr>
         <w:rPr/>
       </w:pPr>
@@ -3378,7 +3068,7 @@
         <w:pStyle w:val="ListParagraph"/>
         <w:numPr>
           <w:ilvl w:val="0"/>
-          <w:numId w:val="25"/>
+          <w:numId w:val="22"/>
         </w:numPr>
         <w:rPr/>
       </w:pPr>
@@ -3392,7 +3082,7 @@
         <w:pStyle w:val="ListParagraph"/>
         <w:numPr>
           <w:ilvl w:val="0"/>
-          <w:numId w:val="25"/>
+          <w:numId w:val="22"/>
         </w:numPr>
         <w:rPr/>
       </w:pPr>
@@ -3462,7 +3152,7 @@
         <w:pStyle w:val="Normal"/>
         <w:numPr>
           <w:ilvl w:val="0"/>
-          <w:numId w:val="21"/>
+          <w:numId w:val="19"/>
         </w:numPr>
         <w:rPr/>
       </w:pPr>
@@ -3476,7 +3166,7 @@
         <w:pStyle w:val="Normal"/>
         <w:numPr>
           <w:ilvl w:val="0"/>
-          <w:numId w:val="21"/>
+          <w:numId w:val="19"/>
         </w:numPr>
         <w:rPr/>
       </w:pPr>
@@ -3490,7 +3180,7 @@
         <w:pStyle w:val="Normal"/>
         <w:numPr>
           <w:ilvl w:val="0"/>
-          <w:numId w:val="21"/>
+          <w:numId w:val="19"/>
         </w:numPr>
         <w:rPr/>
       </w:pPr>
@@ -3512,15 +3202,11 @@
               <wp:inline distT="0" distB="0" distL="0" distR="0">
                 <wp:extent cx="5943600" cy="12700"/>
                 <wp:effectExtent l="0" t="0" r="0" b="0"/>
-                <wp:docPr id="15" name=""/>
+                <wp:docPr id="8" name="Shape8"/>
                 <a:graphic xmlns:a="http://schemas.openxmlformats.org/drawingml/2006/main">
                   <a:graphicData uri="http://schemas.microsoft.com/office/word/2010/wordprocessingShape">
                     <wps:wsp>
                       <wps:cNvSpPr/>
-                      <wps:nvSpPr>
-                        <wps:cNvPr id="16" name=""/>
-                        <wps:cNvSpPr/>
-                      </wps:nvSpPr>
                       <wps:spPr>
                         <a:xfrm>
                           <a:off x="0" y="0"/>
@@ -3536,6 +3222,12 @@
                           <a:noFill/>
                         </a:ln>
                       </wps:spPr>
+                      <wps:style>
+                        <a:lnRef idx="0"/>
+                        <a:fillRef idx="0"/>
+                        <a:effectRef idx="0"/>
+                        <a:fontRef idx="minor"/>
+                      </wps:style>
                       <wps:bodyPr/>
                     </wps:wsp>
                   </a:graphicData>
@@ -3548,10 +3240,10 @@
           </mc:Choice>
           <mc:Fallback>
             <w:pict>
-              <v:rect id="shape_0" fillcolor="#a0a0a0" stroked="f" o:allowincell="f" style="position:absolute;margin-left:0pt;margin-top:-1.05pt;width:467.95pt;height:0.95pt;mso-wrap-style:none;v-text-anchor:middle;mso-position-horizontal:center;mso-position-vertical:top">
+              <v:rect id="shape_0" ID="Shape8" path="m0,0l-2147483645,0l-2147483645,-2147483646l0,-2147483646xe" fillcolor="#a0a0a0" stroked="f" o:allowincell="f" style="position:absolute;margin-left:0pt;margin-top:-1.05pt;width:467.95pt;height:0.95pt;mso-wrap-style:none;v-text-anchor:middle;mso-position-vertical:top">
                 <v:fill o:detectmouseclick="t" type="solid" color2="#5f5f5f"/>
                 <v:stroke color="#3465a4" joinstyle="round" endcap="flat"/>
-                <w10:wrap type="topAndBottom"/>
+                <w10:wrap type="square"/>
               </v:rect>
             </w:pict>
           </mc:Fallback>
@@ -3589,7 +3281,7 @@
         <w:pStyle w:val="Normal"/>
         <w:numPr>
           <w:ilvl w:val="0"/>
-          <w:numId w:val="22"/>
+          <w:numId w:val="20"/>
         </w:numPr>
         <w:rPr/>
       </w:pPr>
@@ -3603,7 +3295,7 @@
         <w:pStyle w:val="Normal"/>
         <w:numPr>
           <w:ilvl w:val="0"/>
-          <w:numId w:val="22"/>
+          <w:numId w:val="20"/>
         </w:numPr>
         <w:rPr/>
       </w:pPr>
@@ -3617,7 +3309,7 @@
         <w:pStyle w:val="Normal"/>
         <w:numPr>
           <w:ilvl w:val="0"/>
-          <w:numId w:val="22"/>
+          <w:numId w:val="20"/>
         </w:numPr>
         <w:rPr/>
       </w:pPr>
@@ -3631,7 +3323,7 @@
         <w:pStyle w:val="Normal"/>
         <w:numPr>
           <w:ilvl w:val="0"/>
-          <w:numId w:val="22"/>
+          <w:numId w:val="20"/>
         </w:numPr>
         <w:rPr/>
       </w:pPr>
@@ -3656,15 +3348,11 @@
               <wp:inline distT="0" distB="0" distL="0" distR="0">
                 <wp:extent cx="5943600" cy="12700"/>
                 <wp:effectExtent l="0" t="0" r="0" b="0"/>
-                <wp:docPr id="17" name=""/>
+                <wp:docPr id="9" name="Shape9"/>
                 <a:graphic xmlns:a="http://schemas.openxmlformats.org/drawingml/2006/main">
                   <a:graphicData uri="http://schemas.microsoft.com/office/word/2010/wordprocessingShape">
                     <wps:wsp>
                       <wps:cNvSpPr/>
-                      <wps:nvSpPr>
-                        <wps:cNvPr id="18" name=""/>
-                        <wps:cNvSpPr/>
-                      </wps:nvSpPr>
                       <wps:spPr>
                         <a:xfrm>
                           <a:off x="0" y="0"/>
@@ -3680,6 +3368,12 @@
                           <a:noFill/>
                         </a:ln>
                       </wps:spPr>
+                      <wps:style>
+                        <a:lnRef idx="0"/>
+                        <a:fillRef idx="0"/>
+                        <a:effectRef idx="0"/>
+                        <a:fontRef idx="minor"/>
+                      </wps:style>
                       <wps:bodyPr/>
                     </wps:wsp>
                   </a:graphicData>
@@ -3692,10 +3386,10 @@
           </mc:Choice>
           <mc:Fallback>
             <w:pict>
-              <v:rect id="shape_0" fillcolor="#a0a0a0" stroked="f" o:allowincell="f" style="position:absolute;margin-left:0pt;margin-top:-1.05pt;width:467.95pt;height:0.95pt;mso-wrap-style:none;v-text-anchor:middle;mso-position-horizontal:center;mso-position-vertical:top">
+              <v:rect id="shape_0" ID="Shape9" path="m0,0l-2147483645,0l-2147483645,-2147483646l0,-2147483646xe" fillcolor="#a0a0a0" stroked="f" o:allowincell="f" style="position:absolute;margin-left:0pt;margin-top:-1.05pt;width:467.95pt;height:0.95pt;mso-wrap-style:none;v-text-anchor:middle;mso-position-vertical:top">
                 <v:fill o:detectmouseclick="t" type="solid" color2="#5f5f5f"/>
                 <v:stroke color="#3465a4" joinstyle="round" endcap="flat"/>
-                <w10:wrap type="topAndBottom"/>
+                <w10:wrap type="square"/>
               </v:rect>
             </w:pict>
           </mc:Fallback>
@@ -3733,7 +3427,7 @@
         <w:pStyle w:val="Normal"/>
         <w:numPr>
           <w:ilvl w:val="0"/>
-          <w:numId w:val="23"/>
+          <w:numId w:val="21"/>
         </w:numPr>
         <w:rPr/>
       </w:pPr>
@@ -3747,7 +3441,7 @@
         <w:pStyle w:val="Normal"/>
         <w:numPr>
           <w:ilvl w:val="0"/>
-          <w:numId w:val="23"/>
+          <w:numId w:val="21"/>
         </w:numPr>
         <w:rPr/>
       </w:pPr>
@@ -3761,7 +3455,7 @@
         <w:pStyle w:val="Normal"/>
         <w:numPr>
           <w:ilvl w:val="0"/>
-          <w:numId w:val="23"/>
+          <w:numId w:val="21"/>
         </w:numPr>
         <w:rPr/>
       </w:pPr>
@@ -3783,15 +3477,11 @@
               <wp:inline distT="0" distB="0" distL="0" distR="0">
                 <wp:extent cx="5943600" cy="12700"/>
                 <wp:effectExtent l="0" t="0" r="0" b="0"/>
-                <wp:docPr id="19" name=""/>
+                <wp:docPr id="10" name="Shape10"/>
                 <a:graphic xmlns:a="http://schemas.openxmlformats.org/drawingml/2006/main">
                   <a:graphicData uri="http://schemas.microsoft.com/office/word/2010/wordprocessingShape">
                     <wps:wsp>
                       <wps:cNvSpPr/>
-                      <wps:nvSpPr>
-                        <wps:cNvPr id="20" name=""/>
-                        <wps:cNvSpPr/>
-                      </wps:nvSpPr>
                       <wps:spPr>
                         <a:xfrm>
                           <a:off x="0" y="0"/>
@@ -3807,6 +3497,12 @@
                           <a:noFill/>
                         </a:ln>
                       </wps:spPr>
+                      <wps:style>
+                        <a:lnRef idx="0"/>
+                        <a:fillRef idx="0"/>
+                        <a:effectRef idx="0"/>
+                        <a:fontRef idx="minor"/>
+                      </wps:style>
                       <wps:bodyPr/>
                     </wps:wsp>
                   </a:graphicData>
@@ -3819,10 +3515,10 @@
           </mc:Choice>
           <mc:Fallback>
             <w:pict>
-              <v:rect id="shape_0" fillcolor="#a0a0a0" stroked="f" o:allowincell="f" style="position:absolute;margin-left:0pt;margin-top:-1.05pt;width:467.95pt;height:0.95pt;mso-wrap-style:none;v-text-anchor:middle;mso-position-horizontal:center;mso-position-vertical:top">
+              <v:rect id="shape_0" ID="Shape10" path="m0,0l-2147483645,0l-2147483645,-2147483646l0,-2147483646xe" fillcolor="#a0a0a0" stroked="f" o:allowincell="f" style="position:absolute;margin-left:0pt;margin-top:-1.05pt;width:467.95pt;height:0.95pt;mso-wrap-style:none;v-text-anchor:middle;mso-position-vertical:top">
                 <v:fill o:detectmouseclick="t" type="solid" color2="#5f5f5f"/>
                 <v:stroke color="#3465a4" joinstyle="round" endcap="flat"/>
-                <w10:wrap type="topAndBottom"/>
+                <w10:wrap type="square"/>
               </v:rect>
             </w:pict>
           </mc:Fallback>
@@ -3842,73 +3538,73 @@
           <w:b/>
           <w:bCs/>
         </w:rPr>
-        <w:t>References (Harvard Style)</w:t>
-      </w:r>
-    </w:p>
-    <w:p>
-      <w:pPr>
-        <w:pStyle w:val="Normal"/>
-        <w:rPr/>
-      </w:pPr>
-      <w:r>
-        <w:rPr/>
-        <w:t>List all citations:</w:t>
-      </w:r>
-    </w:p>
-    <w:p>
-      <w:pPr>
-        <w:pStyle w:val="Normal"/>
-        <w:numPr>
-          <w:ilvl w:val="0"/>
-          <w:numId w:val="24"/>
-        </w:numPr>
-        <w:rPr/>
-      </w:pPr>
-      <w:r>
-        <w:rPr/>
-        <w:t>ROS 2 documentation</w:t>
-      </w:r>
-    </w:p>
-    <w:p>
-      <w:pPr>
-        <w:pStyle w:val="Normal"/>
-        <w:numPr>
-          <w:ilvl w:val="0"/>
-          <w:numId w:val="24"/>
-        </w:numPr>
-        <w:rPr/>
-      </w:pPr>
-      <w:r>
-        <w:rPr/>
-        <w:t>Gazebo Harmonic docs</w:t>
-      </w:r>
-    </w:p>
-    <w:p>
-      <w:pPr>
-        <w:pStyle w:val="Normal"/>
-        <w:numPr>
-          <w:ilvl w:val="0"/>
-          <w:numId w:val="24"/>
-        </w:numPr>
-        <w:rPr/>
-      </w:pPr>
-      <w:r>
-        <w:rPr/>
-        <w:t>ISO standards</w:t>
-      </w:r>
-    </w:p>
-    <w:p>
-      <w:pPr>
-        <w:pStyle w:val="Normal"/>
-        <w:numPr>
-          <w:ilvl w:val="0"/>
-          <w:numId w:val="24"/>
-        </w:numPr>
-        <w:rPr/>
-      </w:pPr>
-      <w:r>
-        <w:rPr/>
-        <w:t>Academic papers on HRI, safety, LiDAR, reactive control</w:t>
+        <w:t>References</w:t>
+      </w:r>
+    </w:p>
+    <w:p>
+      <w:pPr>
+        <w:pStyle w:val="BodyText"/>
+        <w:spacing w:before="0" w:after="0"/>
+        <w:ind w:hanging="0" w:left="0" w:right="0"/>
+        <w:rPr>
+          <w:rFonts w:ascii="Calibri" w:hAnsi="Calibri"/>
+          <w:color w:val="000000"/>
+          <w:sz w:val="27"/>
+          <w:shd w:fill="FFFFFF" w:val="clear"/>
+        </w:rPr>
+      </w:pPr>
+      <w:r>
+        <w:rPr>
+          <w:rFonts w:ascii="Calibri" w:hAnsi="Calibri"/>
+          <w:color w:val="000000"/>
+          <w:sz w:val="27"/>
+          <w:shd w:fill="FFFFFF" w:val="clear"/>
+        </w:rPr>
+        <w:t xml:space="preserve">docs.ros.org. (n.d.). </w:t>
+      </w:r>
+      <w:r>
+        <w:rPr>
+          <w:rFonts w:ascii="Calibri" w:hAnsi="Calibri"/>
+          <w:i/>
+          <w:color w:val="000000"/>
+          <w:sz w:val="27"/>
+          <w:shd w:fill="FFFFFF" w:val="clear"/>
+        </w:rPr>
+        <w:t>ROS 2 Documentation — ROS 2 Documentation: Foxy documentation</w:t>
+      </w:r>
+      <w:r>
+        <w:rPr>
+          <w:rFonts w:ascii="Calibri" w:hAnsi="Calibri"/>
+          <w:color w:val="000000"/>
+          <w:sz w:val="27"/>
+          <w:shd w:fill="FFFFFF" w:val="clear"/>
+        </w:rPr>
+        <w:t>. [online] Available at: https://docs.ros.org/en/foxy/index.html.</w:t>
+      </w:r>
+    </w:p>
+    <w:p>
+      <w:pPr>
+        <w:pStyle w:val="BodyText"/>
+        <w:rPr>
+          <w:color w:val="000000"/>
+          <w:shd w:fill="FFFFFF" w:val="clear"/>
+        </w:rPr>
+      </w:pPr>
+      <w:r>
+        <w:rPr>
+          <w:color w:val="000000"/>
+          <w:shd w:fill="FFFFFF" w:val="clear"/>
+        </w:rPr>
+        <w:t>‌</w:t>
+      </w:r>
+    </w:p>
+    <w:p>
+      <w:pPr>
+        <w:pStyle w:val="Normal"/>
+        <w:rPr/>
+      </w:pPr>
+      <w:r>
+        <w:rPr/>
       </w:r>
     </w:p>
     <w:p>
@@ -3924,15 +3620,11 @@
               <wp:inline distT="0" distB="0" distL="0" distR="0">
                 <wp:extent cx="5943600" cy="12700"/>
                 <wp:effectExtent l="0" t="0" r="0" b="0"/>
-                <wp:docPr id="21" name=""/>
+                <wp:docPr id="11" name="Shape11"/>
                 <a:graphic xmlns:a="http://schemas.openxmlformats.org/drawingml/2006/main">
                   <a:graphicData uri="http://schemas.microsoft.com/office/word/2010/wordprocessingShape">
                     <wps:wsp>
                       <wps:cNvSpPr/>
-                      <wps:nvSpPr>
-                        <wps:cNvPr id="22" name=""/>
-                        <wps:cNvSpPr/>
-                      </wps:nvSpPr>
                       <wps:spPr>
                         <a:xfrm>
                           <a:off x="0" y="0"/>
@@ -3948,6 +3640,12 @@
                           <a:noFill/>
                         </a:ln>
                       </wps:spPr>
+                      <wps:style>
+                        <a:lnRef idx="0"/>
+                        <a:fillRef idx="0"/>
+                        <a:effectRef idx="0"/>
+                        <a:fontRef idx="minor"/>
+                      </wps:style>
                       <wps:bodyPr/>
                     </wps:wsp>
                   </a:graphicData>
@@ -3960,10 +3658,10 @@
           </mc:Choice>
           <mc:Fallback>
             <w:pict>
-              <v:rect id="shape_0" fillcolor="#a0a0a0" stroked="f" o:allowincell="f" style="position:absolute;margin-left:0pt;margin-top:-1.05pt;width:467.95pt;height:0.95pt;mso-wrap-style:none;v-text-anchor:middle;mso-position-horizontal:center;mso-position-vertical:top">
+              <v:rect id="shape_0" ID="Shape11" path="m0,0l-2147483645,0l-2147483645,-2147483646l0,-2147483646xe" fillcolor="#a0a0a0" stroked="f" o:allowincell="f" style="position:absolute;margin-left:0pt;margin-top:-1.05pt;width:467.95pt;height:0.95pt;mso-wrap-style:none;v-text-anchor:middle;mso-position-vertical:top">
                 <v:fill o:detectmouseclick="t" type="solid" color2="#5f5f5f"/>
                 <v:stroke color="#3465a4" joinstyle="round" endcap="flat"/>
-                <w10:wrap type="topAndBottom"/>
+                <w10:wrap type="square"/>
               </v:rect>
             </w:pict>
           </mc:Fallback>
@@ -4181,8 +3879,8 @@
   <w:abstractNum w:abstractNumId="2">
     <w:lvl w:ilvl="0">
       <w:start w:val="1"/>
-      <w:numFmt w:val="decimal"/>
-      <w:lvlText w:val="%1."/>
+      <w:numFmt w:val="bullet"/>
+      <w:lvlText w:val=""/>
       <w:lvlJc w:val="left"/>
       <w:pPr>
         <w:tabs>
@@ -4190,7 +3888,10 @@
         </w:tabs>
         <w:ind w:left="720" w:hanging="360"/>
       </w:pPr>
-      <w:rPr/>
+      <w:rPr>
+        <w:rFonts w:ascii="Symbol" w:hAnsi="Symbol" w:cs="Symbol" w:hint="default"/>
+        <w:sz w:val="20"/>
+      </w:rPr>
     </w:lvl>
     <w:lvl w:ilvl="1">
       <w:start w:val="1"/>
@@ -4210,8 +3911,8 @@
     </w:lvl>
     <w:lvl w:ilvl="2">
       <w:start w:val="1"/>
-      <w:numFmt w:val="decimal"/>
-      <w:lvlText w:val="%3."/>
+      <w:numFmt w:val="bullet"/>
+      <w:lvlText w:val=""/>
       <w:lvlJc w:val="left"/>
       <w:pPr>
         <w:tabs>
@@ -4219,12 +3920,15 @@
         </w:tabs>
         <w:ind w:left="2160" w:hanging="360"/>
       </w:pPr>
-      <w:rPr/>
+      <w:rPr>
+        <w:rFonts w:ascii="Wingdings" w:hAnsi="Wingdings" w:cs="Wingdings" w:hint="default"/>
+        <w:sz w:val="20"/>
+      </w:rPr>
     </w:lvl>
     <w:lvl w:ilvl="3">
       <w:start w:val="1"/>
-      <w:numFmt w:val="decimal"/>
-      <w:lvlText w:val="%4."/>
+      <w:numFmt w:val="bullet"/>
+      <w:lvlText w:val=""/>
       <w:lvlJc w:val="left"/>
       <w:pPr>
         <w:tabs>
@@ -4232,12 +3936,15 @@
         </w:tabs>
         <w:ind w:left="2880" w:hanging="360"/>
       </w:pPr>
-      <w:rPr/>
+      <w:rPr>
+        <w:rFonts w:ascii="Wingdings" w:hAnsi="Wingdings" w:cs="Wingdings" w:hint="default"/>
+        <w:sz w:val="20"/>
+      </w:rPr>
     </w:lvl>
     <w:lvl w:ilvl="4">
       <w:start w:val="1"/>
-      <w:numFmt w:val="decimal"/>
-      <w:lvlText w:val="%5."/>
+      <w:numFmt w:val="bullet"/>
+      <w:lvlText w:val=""/>
       <w:lvlJc w:val="left"/>
       <w:pPr>
         <w:tabs>
@@ -4245,12 +3952,15 @@
         </w:tabs>
         <w:ind w:left="3600" w:hanging="360"/>
       </w:pPr>
-      <w:rPr/>
+      <w:rPr>
+        <w:rFonts w:ascii="Wingdings" w:hAnsi="Wingdings" w:cs="Wingdings" w:hint="default"/>
+        <w:sz w:val="20"/>
+      </w:rPr>
     </w:lvl>
     <w:lvl w:ilvl="5">
       <w:start w:val="1"/>
-      <w:numFmt w:val="decimal"/>
-      <w:lvlText w:val="%6."/>
+      <w:numFmt w:val="bullet"/>
+      <w:lvlText w:val=""/>
       <w:lvlJc w:val="left"/>
       <w:pPr>
         <w:tabs>
@@ -4258,12 +3968,15 @@
         </w:tabs>
         <w:ind w:left="4320" w:hanging="360"/>
       </w:pPr>
-      <w:rPr/>
+      <w:rPr>
+        <w:rFonts w:ascii="Wingdings" w:hAnsi="Wingdings" w:cs="Wingdings" w:hint="default"/>
+        <w:sz w:val="20"/>
+      </w:rPr>
     </w:lvl>
     <w:lvl w:ilvl="6">
       <w:start w:val="1"/>
-      <w:numFmt w:val="decimal"/>
-      <w:lvlText w:val="%7."/>
+      <w:numFmt w:val="bullet"/>
+      <w:lvlText w:val=""/>
       <w:lvlJc w:val="left"/>
       <w:pPr>
         <w:tabs>
@@ -4271,12 +3984,15 @@
         </w:tabs>
         <w:ind w:left="5040" w:hanging="360"/>
       </w:pPr>
-      <w:rPr/>
+      <w:rPr>
+        <w:rFonts w:ascii="Wingdings" w:hAnsi="Wingdings" w:cs="Wingdings" w:hint="default"/>
+        <w:sz w:val="20"/>
+      </w:rPr>
     </w:lvl>
     <w:lvl w:ilvl="7">
       <w:start w:val="1"/>
-      <w:numFmt w:val="decimal"/>
-      <w:lvlText w:val="%8."/>
+      <w:numFmt w:val="bullet"/>
+      <w:lvlText w:val=""/>
       <w:lvlJc w:val="left"/>
       <w:pPr>
         <w:tabs>
@@ -4284,12 +4000,15 @@
         </w:tabs>
         <w:ind w:left="5760" w:hanging="360"/>
       </w:pPr>
-      <w:rPr/>
+      <w:rPr>
+        <w:rFonts w:ascii="Wingdings" w:hAnsi="Wingdings" w:cs="Wingdings" w:hint="default"/>
+        <w:sz w:val="20"/>
+      </w:rPr>
     </w:lvl>
     <w:lvl w:ilvl="8">
       <w:start w:val="1"/>
-      <w:numFmt w:val="decimal"/>
-      <w:lvlText w:val="%9."/>
+      <w:numFmt w:val="bullet"/>
+      <w:lvlText w:val=""/>
       <w:lvlJc w:val="left"/>
       <w:pPr>
         <w:tabs>
@@ -4297,7 +4016,10 @@
         </w:tabs>
         <w:ind w:left="6480" w:hanging="360"/>
       </w:pPr>
-      <w:rPr/>
+      <w:rPr>
+        <w:rFonts w:ascii="Wingdings" w:hAnsi="Wingdings" w:cs="Wingdings" w:hint="default"/>
+        <w:sz w:val="20"/>
+      </w:rPr>
     </w:lvl>
   </w:abstractNum>
   <w:abstractNum w:abstractNumId="3">
@@ -7082,13 +6804,12 @@
       <w:lvlJc w:val="left"/>
       <w:pPr>
         <w:tabs>
-          <w:tab w:val="num" w:pos="720"/>
+          <w:tab w:val="num" w:pos="0"/>
         </w:tabs>
         <w:ind w:left="720" w:hanging="360"/>
       </w:pPr>
       <w:rPr>
         <w:rFonts w:ascii="Symbol" w:hAnsi="Symbol" w:cs="Symbol" w:hint="default"/>
-        <w:sz w:val="20"/>
       </w:rPr>
     </w:lvl>
     <w:lvl w:ilvl="1">
@@ -7098,13 +6819,12 @@
       <w:lvlJc w:val="left"/>
       <w:pPr>
         <w:tabs>
-          <w:tab w:val="num" w:pos="1440"/>
+          <w:tab w:val="num" w:pos="0"/>
         </w:tabs>
         <w:ind w:left="1440" w:hanging="360"/>
       </w:pPr>
       <w:rPr>
         <w:rFonts w:ascii="Courier New" w:hAnsi="Courier New" w:cs="Courier New" w:hint="default"/>
-        <w:sz w:val="20"/>
       </w:rPr>
     </w:lvl>
     <w:lvl w:ilvl="2">
@@ -7114,45 +6834,42 @@
       <w:lvlJc w:val="left"/>
       <w:pPr>
         <w:tabs>
-          <w:tab w:val="num" w:pos="2160"/>
+          <w:tab w:val="num" w:pos="0"/>
         </w:tabs>
         <w:ind w:left="2160" w:hanging="360"/>
       </w:pPr>
       <w:rPr>
         <w:rFonts w:ascii="Wingdings" w:hAnsi="Wingdings" w:cs="Wingdings" w:hint="default"/>
-        <w:sz w:val="20"/>
       </w:rPr>
     </w:lvl>
     <w:lvl w:ilvl="3">
       <w:start w:val="1"/>
       <w:numFmt w:val="bullet"/>
-      <w:lvlText w:val=""/>
-      <w:lvlJc w:val="left"/>
-      <w:pPr>
-        <w:tabs>
-          <w:tab w:val="num" w:pos="2880"/>
+      <w:lvlText w:val=""/>
+      <w:lvlJc w:val="left"/>
+      <w:pPr>
+        <w:tabs>
+          <w:tab w:val="num" w:pos="0"/>
         </w:tabs>
         <w:ind w:left="2880" w:hanging="360"/>
       </w:pPr>
       <w:rPr>
-        <w:rFonts w:ascii="Wingdings" w:hAnsi="Wingdings" w:cs="Wingdings" w:hint="default"/>
-        <w:sz w:val="20"/>
+        <w:rFonts w:ascii="Symbol" w:hAnsi="Symbol" w:cs="Symbol" w:hint="default"/>
       </w:rPr>
     </w:lvl>
     <w:lvl w:ilvl="4">
       <w:start w:val="1"/>
       <w:numFmt w:val="bullet"/>
-      <w:lvlText w:val=""/>
-      <w:lvlJc w:val="left"/>
-      <w:pPr>
-        <w:tabs>
-          <w:tab w:val="num" w:pos="3600"/>
+      <w:lvlText w:val="o"/>
+      <w:lvlJc w:val="left"/>
+      <w:pPr>
+        <w:tabs>
+          <w:tab w:val="num" w:pos="0"/>
         </w:tabs>
         <w:ind w:left="3600" w:hanging="360"/>
       </w:pPr>
       <w:rPr>
-        <w:rFonts w:ascii="Wingdings" w:hAnsi="Wingdings" w:cs="Wingdings" w:hint="default"/>
-        <w:sz w:val="20"/>
+        <w:rFonts w:ascii="Courier New" w:hAnsi="Courier New" w:cs="Courier New" w:hint="default"/>
       </w:rPr>
     </w:lvl>
     <w:lvl w:ilvl="5">
@@ -7162,45 +6879,42 @@
       <w:lvlJc w:val="left"/>
       <w:pPr>
         <w:tabs>
-          <w:tab w:val="num" w:pos="4320"/>
+          <w:tab w:val="num" w:pos="0"/>
         </w:tabs>
         <w:ind w:left="4320" w:hanging="360"/>
       </w:pPr>
       <w:rPr>
         <w:rFonts w:ascii="Wingdings" w:hAnsi="Wingdings" w:cs="Wingdings" w:hint="default"/>
-        <w:sz w:val="20"/>
       </w:rPr>
     </w:lvl>
     <w:lvl w:ilvl="6">
       <w:start w:val="1"/>
       <w:numFmt w:val="bullet"/>
-      <w:lvlText w:val=""/>
-      <w:lvlJc w:val="left"/>
-      <w:pPr>
-        <w:tabs>
-          <w:tab w:val="num" w:pos="5040"/>
+      <w:lvlText w:val=""/>
+      <w:lvlJc w:val="left"/>
+      <w:pPr>
+        <w:tabs>
+          <w:tab w:val="num" w:pos="0"/>
         </w:tabs>
         <w:ind w:left="5040" w:hanging="360"/>
       </w:pPr>
       <w:rPr>
-        <w:rFonts w:ascii="Wingdings" w:hAnsi="Wingdings" w:cs="Wingdings" w:hint="default"/>
-        <w:sz w:val="20"/>
+        <w:rFonts w:ascii="Symbol" w:hAnsi="Symbol" w:cs="Symbol" w:hint="default"/>
       </w:rPr>
     </w:lvl>
     <w:lvl w:ilvl="7">
       <w:start w:val="1"/>
       <w:numFmt w:val="bullet"/>
-      <w:lvlText w:val=""/>
-      <w:lvlJc w:val="left"/>
-      <w:pPr>
-        <w:tabs>
-          <w:tab w:val="num" w:pos="5760"/>
+      <w:lvlText w:val="o"/>
+      <w:lvlJc w:val="left"/>
+      <w:pPr>
+        <w:tabs>
+          <w:tab w:val="num" w:pos="0"/>
         </w:tabs>
         <w:ind w:left="5760" w:hanging="360"/>
       </w:pPr>
       <w:rPr>
-        <w:rFonts w:ascii="Wingdings" w:hAnsi="Wingdings" w:cs="Wingdings" w:hint="default"/>
-        <w:sz w:val="20"/>
+        <w:rFonts w:ascii="Courier New" w:hAnsi="Courier New" w:cs="Courier New" w:hint="default"/>
       </w:rPr>
     </w:lvl>
     <w:lvl w:ilvl="8">
@@ -7210,446 +6924,16 @@
       <w:lvlJc w:val="left"/>
       <w:pPr>
         <w:tabs>
-          <w:tab w:val="num" w:pos="6480"/>
+          <w:tab w:val="num" w:pos="0"/>
         </w:tabs>
         <w:ind w:left="6480" w:hanging="360"/>
       </w:pPr>
       <w:rPr>
         <w:rFonts w:ascii="Wingdings" w:hAnsi="Wingdings" w:cs="Wingdings" w:hint="default"/>
-        <w:sz w:val="20"/>
       </w:rPr>
     </w:lvl>
   </w:abstractNum>
   <w:abstractNum w:abstractNumId="23">
-    <w:lvl w:ilvl="0">
-      <w:start w:val="1"/>
-      <w:numFmt w:val="bullet"/>
-      <w:lvlText w:val=""/>
-      <w:lvlJc w:val="left"/>
-      <w:pPr>
-        <w:tabs>
-          <w:tab w:val="num" w:pos="720"/>
-        </w:tabs>
-        <w:ind w:left="720" w:hanging="360"/>
-      </w:pPr>
-      <w:rPr>
-        <w:rFonts w:ascii="Symbol" w:hAnsi="Symbol" w:cs="Symbol" w:hint="default"/>
-        <w:sz w:val="20"/>
-      </w:rPr>
-    </w:lvl>
-    <w:lvl w:ilvl="1">
-      <w:start w:val="1"/>
-      <w:numFmt w:val="bullet"/>
-      <w:lvlText w:val="o"/>
-      <w:lvlJc w:val="left"/>
-      <w:pPr>
-        <w:tabs>
-          <w:tab w:val="num" w:pos="1440"/>
-        </w:tabs>
-        <w:ind w:left="1440" w:hanging="360"/>
-      </w:pPr>
-      <w:rPr>
-        <w:rFonts w:ascii="Courier New" w:hAnsi="Courier New" w:cs="Courier New" w:hint="default"/>
-        <w:sz w:val="20"/>
-      </w:rPr>
-    </w:lvl>
-    <w:lvl w:ilvl="2">
-      <w:start w:val="1"/>
-      <w:numFmt w:val="bullet"/>
-      <w:lvlText w:val=""/>
-      <w:lvlJc w:val="left"/>
-      <w:pPr>
-        <w:tabs>
-          <w:tab w:val="num" w:pos="2160"/>
-        </w:tabs>
-        <w:ind w:left="2160" w:hanging="360"/>
-      </w:pPr>
-      <w:rPr>
-        <w:rFonts w:ascii="Wingdings" w:hAnsi="Wingdings" w:cs="Wingdings" w:hint="default"/>
-        <w:sz w:val="20"/>
-      </w:rPr>
-    </w:lvl>
-    <w:lvl w:ilvl="3">
-      <w:start w:val="1"/>
-      <w:numFmt w:val="bullet"/>
-      <w:lvlText w:val=""/>
-      <w:lvlJc w:val="left"/>
-      <w:pPr>
-        <w:tabs>
-          <w:tab w:val="num" w:pos="2880"/>
-        </w:tabs>
-        <w:ind w:left="2880" w:hanging="360"/>
-      </w:pPr>
-      <w:rPr>
-        <w:rFonts w:ascii="Wingdings" w:hAnsi="Wingdings" w:cs="Wingdings" w:hint="default"/>
-        <w:sz w:val="20"/>
-      </w:rPr>
-    </w:lvl>
-    <w:lvl w:ilvl="4">
-      <w:start w:val="1"/>
-      <w:numFmt w:val="bullet"/>
-      <w:lvlText w:val=""/>
-      <w:lvlJc w:val="left"/>
-      <w:pPr>
-        <w:tabs>
-          <w:tab w:val="num" w:pos="3600"/>
-        </w:tabs>
-        <w:ind w:left="3600" w:hanging="360"/>
-      </w:pPr>
-      <w:rPr>
-        <w:rFonts w:ascii="Wingdings" w:hAnsi="Wingdings" w:cs="Wingdings" w:hint="default"/>
-        <w:sz w:val="20"/>
-      </w:rPr>
-    </w:lvl>
-    <w:lvl w:ilvl="5">
-      <w:start w:val="1"/>
-      <w:numFmt w:val="bullet"/>
-      <w:lvlText w:val=""/>
-      <w:lvlJc w:val="left"/>
-      <w:pPr>
-        <w:tabs>
-          <w:tab w:val="num" w:pos="4320"/>
-        </w:tabs>
-        <w:ind w:left="4320" w:hanging="360"/>
-      </w:pPr>
-      <w:rPr>
-        <w:rFonts w:ascii="Wingdings" w:hAnsi="Wingdings" w:cs="Wingdings" w:hint="default"/>
-        <w:sz w:val="20"/>
-      </w:rPr>
-    </w:lvl>
-    <w:lvl w:ilvl="6">
-      <w:start w:val="1"/>
-      <w:numFmt w:val="bullet"/>
-      <w:lvlText w:val=""/>
-      <w:lvlJc w:val="left"/>
-      <w:pPr>
-        <w:tabs>
-          <w:tab w:val="num" w:pos="5040"/>
-        </w:tabs>
-        <w:ind w:left="5040" w:hanging="360"/>
-      </w:pPr>
-      <w:rPr>
-        <w:rFonts w:ascii="Wingdings" w:hAnsi="Wingdings" w:cs="Wingdings" w:hint="default"/>
-        <w:sz w:val="20"/>
-      </w:rPr>
-    </w:lvl>
-    <w:lvl w:ilvl="7">
-      <w:start w:val="1"/>
-      <w:numFmt w:val="bullet"/>
-      <w:lvlText w:val=""/>
-      <w:lvlJc w:val="left"/>
-      <w:pPr>
-        <w:tabs>
-          <w:tab w:val="num" w:pos="5760"/>
-        </w:tabs>
-        <w:ind w:left="5760" w:hanging="360"/>
-      </w:pPr>
-      <w:rPr>
-        <w:rFonts w:ascii="Wingdings" w:hAnsi="Wingdings" w:cs="Wingdings" w:hint="default"/>
-        <w:sz w:val="20"/>
-      </w:rPr>
-    </w:lvl>
-    <w:lvl w:ilvl="8">
-      <w:start w:val="1"/>
-      <w:numFmt w:val="bullet"/>
-      <w:lvlText w:val=""/>
-      <w:lvlJc w:val="left"/>
-      <w:pPr>
-        <w:tabs>
-          <w:tab w:val="num" w:pos="6480"/>
-        </w:tabs>
-        <w:ind w:left="6480" w:hanging="360"/>
-      </w:pPr>
-      <w:rPr>
-        <w:rFonts w:ascii="Wingdings" w:hAnsi="Wingdings" w:cs="Wingdings" w:hint="default"/>
-        <w:sz w:val="20"/>
-      </w:rPr>
-    </w:lvl>
-  </w:abstractNum>
-  <w:abstractNum w:abstractNumId="24">
-    <w:lvl w:ilvl="0">
-      <w:start w:val="1"/>
-      <w:numFmt w:val="bullet"/>
-      <w:lvlText w:val=""/>
-      <w:lvlJc w:val="left"/>
-      <w:pPr>
-        <w:tabs>
-          <w:tab w:val="num" w:pos="720"/>
-        </w:tabs>
-        <w:ind w:left="720" w:hanging="360"/>
-      </w:pPr>
-      <w:rPr>
-        <w:rFonts w:ascii="Symbol" w:hAnsi="Symbol" w:cs="Symbol" w:hint="default"/>
-        <w:sz w:val="20"/>
-      </w:rPr>
-    </w:lvl>
-    <w:lvl w:ilvl="1">
-      <w:start w:val="1"/>
-      <w:numFmt w:val="bullet"/>
-      <w:lvlText w:val="o"/>
-      <w:lvlJc w:val="left"/>
-      <w:pPr>
-        <w:tabs>
-          <w:tab w:val="num" w:pos="1440"/>
-        </w:tabs>
-        <w:ind w:left="1440" w:hanging="360"/>
-      </w:pPr>
-      <w:rPr>
-        <w:rFonts w:ascii="Courier New" w:hAnsi="Courier New" w:cs="Courier New" w:hint="default"/>
-        <w:sz w:val="20"/>
-      </w:rPr>
-    </w:lvl>
-    <w:lvl w:ilvl="2">
-      <w:start w:val="1"/>
-      <w:numFmt w:val="bullet"/>
-      <w:lvlText w:val=""/>
-      <w:lvlJc w:val="left"/>
-      <w:pPr>
-        <w:tabs>
-          <w:tab w:val="num" w:pos="2160"/>
-        </w:tabs>
-        <w:ind w:left="2160" w:hanging="360"/>
-      </w:pPr>
-      <w:rPr>
-        <w:rFonts w:ascii="Wingdings" w:hAnsi="Wingdings" w:cs="Wingdings" w:hint="default"/>
-        <w:sz w:val="20"/>
-      </w:rPr>
-    </w:lvl>
-    <w:lvl w:ilvl="3">
-      <w:start w:val="1"/>
-      <w:numFmt w:val="bullet"/>
-      <w:lvlText w:val=""/>
-      <w:lvlJc w:val="left"/>
-      <w:pPr>
-        <w:tabs>
-          <w:tab w:val="num" w:pos="2880"/>
-        </w:tabs>
-        <w:ind w:left="2880" w:hanging="360"/>
-      </w:pPr>
-      <w:rPr>
-        <w:rFonts w:ascii="Wingdings" w:hAnsi="Wingdings" w:cs="Wingdings" w:hint="default"/>
-        <w:sz w:val="20"/>
-      </w:rPr>
-    </w:lvl>
-    <w:lvl w:ilvl="4">
-      <w:start w:val="1"/>
-      <w:numFmt w:val="bullet"/>
-      <w:lvlText w:val=""/>
-      <w:lvlJc w:val="left"/>
-      <w:pPr>
-        <w:tabs>
-          <w:tab w:val="num" w:pos="3600"/>
-        </w:tabs>
-        <w:ind w:left="3600" w:hanging="360"/>
-      </w:pPr>
-      <w:rPr>
-        <w:rFonts w:ascii="Wingdings" w:hAnsi="Wingdings" w:cs="Wingdings" w:hint="default"/>
-        <w:sz w:val="20"/>
-      </w:rPr>
-    </w:lvl>
-    <w:lvl w:ilvl="5">
-      <w:start w:val="1"/>
-      <w:numFmt w:val="bullet"/>
-      <w:lvlText w:val=""/>
-      <w:lvlJc w:val="left"/>
-      <w:pPr>
-        <w:tabs>
-          <w:tab w:val="num" w:pos="4320"/>
-        </w:tabs>
-        <w:ind w:left="4320" w:hanging="360"/>
-      </w:pPr>
-      <w:rPr>
-        <w:rFonts w:ascii="Wingdings" w:hAnsi="Wingdings" w:cs="Wingdings" w:hint="default"/>
-        <w:sz w:val="20"/>
-      </w:rPr>
-    </w:lvl>
-    <w:lvl w:ilvl="6">
-      <w:start w:val="1"/>
-      <w:numFmt w:val="bullet"/>
-      <w:lvlText w:val=""/>
-      <w:lvlJc w:val="left"/>
-      <w:pPr>
-        <w:tabs>
-          <w:tab w:val="num" w:pos="5040"/>
-        </w:tabs>
-        <w:ind w:left="5040" w:hanging="360"/>
-      </w:pPr>
-      <w:rPr>
-        <w:rFonts w:ascii="Wingdings" w:hAnsi="Wingdings" w:cs="Wingdings" w:hint="default"/>
-        <w:sz w:val="20"/>
-      </w:rPr>
-    </w:lvl>
-    <w:lvl w:ilvl="7">
-      <w:start w:val="1"/>
-      <w:numFmt w:val="bullet"/>
-      <w:lvlText w:val=""/>
-      <w:lvlJc w:val="left"/>
-      <w:pPr>
-        <w:tabs>
-          <w:tab w:val="num" w:pos="5760"/>
-        </w:tabs>
-        <w:ind w:left="5760" w:hanging="360"/>
-      </w:pPr>
-      <w:rPr>
-        <w:rFonts w:ascii="Wingdings" w:hAnsi="Wingdings" w:cs="Wingdings" w:hint="default"/>
-        <w:sz w:val="20"/>
-      </w:rPr>
-    </w:lvl>
-    <w:lvl w:ilvl="8">
-      <w:start w:val="1"/>
-      <w:numFmt w:val="bullet"/>
-      <w:lvlText w:val=""/>
-      <w:lvlJc w:val="left"/>
-      <w:pPr>
-        <w:tabs>
-          <w:tab w:val="num" w:pos="6480"/>
-        </w:tabs>
-        <w:ind w:left="6480" w:hanging="360"/>
-      </w:pPr>
-      <w:rPr>
-        <w:rFonts w:ascii="Wingdings" w:hAnsi="Wingdings" w:cs="Wingdings" w:hint="default"/>
-        <w:sz w:val="20"/>
-      </w:rPr>
-    </w:lvl>
-  </w:abstractNum>
-  <w:abstractNum w:abstractNumId="25">
-    <w:lvl w:ilvl="0">
-      <w:start w:val="1"/>
-      <w:numFmt w:val="bullet"/>
-      <w:lvlText w:val=""/>
-      <w:lvlJc w:val="left"/>
-      <w:pPr>
-        <w:tabs>
-          <w:tab w:val="num" w:pos="0"/>
-        </w:tabs>
-        <w:ind w:left="720" w:hanging="360"/>
-      </w:pPr>
-      <w:rPr>
-        <w:rFonts w:ascii="Symbol" w:hAnsi="Symbol" w:cs="Symbol" w:hint="default"/>
-      </w:rPr>
-    </w:lvl>
-    <w:lvl w:ilvl="1">
-      <w:start w:val="1"/>
-      <w:numFmt w:val="bullet"/>
-      <w:lvlText w:val="o"/>
-      <w:lvlJc w:val="left"/>
-      <w:pPr>
-        <w:tabs>
-          <w:tab w:val="num" w:pos="0"/>
-        </w:tabs>
-        <w:ind w:left="1440" w:hanging="360"/>
-      </w:pPr>
-      <w:rPr>
-        <w:rFonts w:ascii="Courier New" w:hAnsi="Courier New" w:cs="Courier New" w:hint="default"/>
-      </w:rPr>
-    </w:lvl>
-    <w:lvl w:ilvl="2">
-      <w:start w:val="1"/>
-      <w:numFmt w:val="bullet"/>
-      <w:lvlText w:val=""/>
-      <w:lvlJc w:val="left"/>
-      <w:pPr>
-        <w:tabs>
-          <w:tab w:val="num" w:pos="0"/>
-        </w:tabs>
-        <w:ind w:left="2160" w:hanging="360"/>
-      </w:pPr>
-      <w:rPr>
-        <w:rFonts w:ascii="Wingdings" w:hAnsi="Wingdings" w:cs="Wingdings" w:hint="default"/>
-      </w:rPr>
-    </w:lvl>
-    <w:lvl w:ilvl="3">
-      <w:start w:val="1"/>
-      <w:numFmt w:val="bullet"/>
-      <w:lvlText w:val=""/>
-      <w:lvlJc w:val="left"/>
-      <w:pPr>
-        <w:tabs>
-          <w:tab w:val="num" w:pos="0"/>
-        </w:tabs>
-        <w:ind w:left="2880" w:hanging="360"/>
-      </w:pPr>
-      <w:rPr>
-        <w:rFonts w:ascii="Symbol" w:hAnsi="Symbol" w:cs="Symbol" w:hint="default"/>
-      </w:rPr>
-    </w:lvl>
-    <w:lvl w:ilvl="4">
-      <w:start w:val="1"/>
-      <w:numFmt w:val="bullet"/>
-      <w:lvlText w:val="o"/>
-      <w:lvlJc w:val="left"/>
-      <w:pPr>
-        <w:tabs>
-          <w:tab w:val="num" w:pos="0"/>
-        </w:tabs>
-        <w:ind w:left="3600" w:hanging="360"/>
-      </w:pPr>
-      <w:rPr>
-        <w:rFonts w:ascii="Courier New" w:hAnsi="Courier New" w:cs="Courier New" w:hint="default"/>
-      </w:rPr>
-    </w:lvl>
-    <w:lvl w:ilvl="5">
-      <w:start w:val="1"/>
-      <w:numFmt w:val="bullet"/>
-      <w:lvlText w:val=""/>
-      <w:lvlJc w:val="left"/>
-      <w:pPr>
-        <w:tabs>
-          <w:tab w:val="num" w:pos="0"/>
-        </w:tabs>
-        <w:ind w:left="4320" w:hanging="360"/>
-      </w:pPr>
-      <w:rPr>
-        <w:rFonts w:ascii="Wingdings" w:hAnsi="Wingdings" w:cs="Wingdings" w:hint="default"/>
-      </w:rPr>
-    </w:lvl>
-    <w:lvl w:ilvl="6">
-      <w:start w:val="1"/>
-      <w:numFmt w:val="bullet"/>
-      <w:lvlText w:val=""/>
-      <w:lvlJc w:val="left"/>
-      <w:pPr>
-        <w:tabs>
-          <w:tab w:val="num" w:pos="0"/>
-        </w:tabs>
-        <w:ind w:left="5040" w:hanging="360"/>
-      </w:pPr>
-      <w:rPr>
-        <w:rFonts w:ascii="Symbol" w:hAnsi="Symbol" w:cs="Symbol" w:hint="default"/>
-      </w:rPr>
-    </w:lvl>
-    <w:lvl w:ilvl="7">
-      <w:start w:val="1"/>
-      <w:numFmt w:val="bullet"/>
-      <w:lvlText w:val="o"/>
-      <w:lvlJc w:val="left"/>
-      <w:pPr>
-        <w:tabs>
-          <w:tab w:val="num" w:pos="0"/>
-        </w:tabs>
-        <w:ind w:left="5760" w:hanging="360"/>
-      </w:pPr>
-      <w:rPr>
-        <w:rFonts w:ascii="Courier New" w:hAnsi="Courier New" w:cs="Courier New" w:hint="default"/>
-      </w:rPr>
-    </w:lvl>
-    <w:lvl w:ilvl="8">
-      <w:start w:val="1"/>
-      <w:numFmt w:val="bullet"/>
-      <w:lvlText w:val=""/>
-      <w:lvlJc w:val="left"/>
-      <w:pPr>
-        <w:tabs>
-          <w:tab w:val="num" w:pos="0"/>
-        </w:tabs>
-        <w:ind w:left="6480" w:hanging="360"/>
-      </w:pPr>
-      <w:rPr>
-        <w:rFonts w:ascii="Wingdings" w:hAnsi="Wingdings" w:cs="Wingdings" w:hint="default"/>
-      </w:rPr>
-    </w:lvl>
-  </w:abstractNum>
-  <w:abstractNum w:abstractNumId="26">
     <w:lvl w:ilvl="0">
       <w:start w:val="1"/>
       <w:numFmt w:val="none"/>
@@ -7837,21 +7121,6 @@
   <w:num w:numId="23">
     <w:abstractNumId w:val="23"/>
   </w:num>
-  <w:num w:numId="24">
-    <w:abstractNumId w:val="24"/>
-  </w:num>
-  <w:num w:numId="25">
-    <w:abstractNumId w:val="25"/>
-  </w:num>
-  <w:num w:numId="26">
-    <w:abstractNumId w:val="26"/>
-  </w:num>
-  <w:num w:numId="27">
-    <w:abstractNumId w:val="2"/>
-    <w:lvlOverride w:ilvl="0">
-      <w:startOverride w:val="1"/>
-    </w:lvlOverride>
-  </w:num>
 </w:numbering>
 </file>
 
@@ -7860,7 +7129,7 @@
   <w:docDefaults>
     <w:rPrDefault>
       <w:rPr>
-        <w:rFonts w:ascii="Aptos" w:hAnsi="Aptos" w:eastAsia="游明朝" w:cs="" w:asciiTheme="minorHAnsi" w:cstheme="minorBidi" w:eastAsiaTheme="minorEastAsia" w:hAnsiTheme="minorHAnsi"/>
+        <w:rFonts w:ascii="Aptos" w:hAnsi="Aptos" w:eastAsia="" w:cs="" w:asciiTheme="minorHAnsi" w:cstheme="minorBidi" w:eastAsiaTheme="minorEastAsia" w:hAnsiTheme="minorHAnsi"/>
         <w:kern w:val="2"/>
         <w:sz w:val="24"/>
         <w:szCs w:val="24"/>
@@ -8257,12 +7526,13 @@
     <w:qFormat/>
     <w:pPr>
       <w:widowControl/>
+      <w:suppressAutoHyphens w:val="true"/>
       <w:bidi w:val="0"/>
       <w:spacing w:lineRule="auto" w:line="276" w:before="0" w:after="160"/>
       <w:jc w:val="left"/>
     </w:pPr>
     <w:rPr>
-      <w:rFonts w:ascii="Aptos" w:hAnsi="Aptos" w:eastAsia="游明朝" w:cs="" w:asciiTheme="minorHAnsi" w:cstheme="minorBidi" w:eastAsiaTheme="minorEastAsia" w:hAnsiTheme="minorHAnsi"/>
+      <w:rFonts w:ascii="Aptos" w:hAnsi="Aptos" w:eastAsia="" w:cs="" w:asciiTheme="minorHAnsi" w:cstheme="minorBidi" w:eastAsiaTheme="minorEastAsia" w:hAnsiTheme="minorHAnsi"/>
       <w:color w:val="auto"/>
       <w:kern w:val="2"/>
       <w:sz w:val="24"/>
@@ -8286,7 +7556,7 @@
       <w:outlineLvl w:val="0"/>
     </w:pPr>
     <w:rPr>
-      <w:rFonts w:ascii="Aptos Display" w:hAnsi="Aptos Display" w:eastAsia="游ゴシック Light" w:cs="" w:asciiTheme="majorHAnsi" w:cstheme="majorBidi" w:eastAsiaTheme="majorEastAsia" w:hAnsiTheme="majorHAnsi"/>
+      <w:rFonts w:ascii="Aptos Display" w:hAnsi="Aptos Display" w:eastAsia="" w:cs="" w:asciiTheme="majorHAnsi" w:cstheme="majorBidi" w:eastAsiaTheme="majorEastAsia" w:hAnsiTheme="majorHAnsi"/>
       <w:color w:themeColor="accent1" w:themeShade="bf" w:val="0F4761"/>
       <w:sz w:val="40"/>
       <w:szCs w:val="40"/>
@@ -8309,7 +7579,7 @@
       <w:outlineLvl w:val="1"/>
     </w:pPr>
     <w:rPr>
-      <w:rFonts w:ascii="Aptos Display" w:hAnsi="Aptos Display" w:eastAsia="游ゴシック Light" w:cs="" w:asciiTheme="majorHAnsi" w:cstheme="majorBidi" w:eastAsiaTheme="majorEastAsia" w:hAnsiTheme="majorHAnsi"/>
+      <w:rFonts w:ascii="Aptos Display" w:hAnsi="Aptos Display" w:eastAsia="" w:cs="" w:asciiTheme="majorHAnsi" w:cstheme="majorBidi" w:eastAsiaTheme="majorEastAsia" w:hAnsiTheme="majorHAnsi"/>
       <w:color w:themeColor="accent1" w:themeShade="bf" w:val="0F4761"/>
       <w:sz w:val="32"/>
       <w:szCs w:val="32"/>
@@ -8332,7 +7602,7 @@
       <w:outlineLvl w:val="2"/>
     </w:pPr>
     <w:rPr>
-      <w:rFonts w:eastAsia="游ゴシック Light" w:cs="" w:cstheme="majorBidi" w:eastAsiaTheme="majorEastAsia"/>
+      <w:rFonts w:eastAsia="" w:cs="" w:cstheme="majorBidi" w:eastAsiaTheme="majorEastAsia"/>
       <w:color w:themeColor="accent1" w:themeShade="bf" w:val="0F4761"/>
       <w:sz w:val="28"/>
       <w:szCs w:val="28"/>
@@ -8355,7 +7625,7 @@
       <w:outlineLvl w:val="3"/>
     </w:pPr>
     <w:rPr>
-      <w:rFonts w:eastAsia="游ゴシック Light" w:cs="" w:cstheme="majorBidi" w:eastAsiaTheme="majorEastAsia"/>
+      <w:rFonts w:eastAsia="" w:cs="" w:cstheme="majorBidi" w:eastAsiaTheme="majorEastAsia"/>
       <w:i/>
       <w:iCs/>
       <w:color w:themeColor="accent1" w:themeShade="bf" w:val="0F4761"/>
@@ -8378,7 +7648,7 @@
       <w:outlineLvl w:val="4"/>
     </w:pPr>
     <w:rPr>
-      <w:rFonts w:eastAsia="游ゴシック Light" w:cs="" w:cstheme="majorBidi" w:eastAsiaTheme="majorEastAsia"/>
+      <w:rFonts w:eastAsia="" w:cs="" w:cstheme="majorBidi" w:eastAsiaTheme="majorEastAsia"/>
       <w:color w:themeColor="accent1" w:themeShade="bf" w:val="0F4761"/>
     </w:rPr>
   </w:style>
@@ -8399,7 +7669,7 @@
       <w:outlineLvl w:val="5"/>
     </w:pPr>
     <w:rPr>
-      <w:rFonts w:eastAsia="游ゴシック Light" w:cs="" w:cstheme="majorBidi" w:eastAsiaTheme="majorEastAsia"/>
+      <w:rFonts w:eastAsia="" w:cs="" w:cstheme="majorBidi" w:eastAsiaTheme="majorEastAsia"/>
       <w:i/>
       <w:iCs/>
       <w:color w:themeColor="text1" w:themeTint="a6" w:val="595959"/>
@@ -8422,7 +7692,7 @@
       <w:outlineLvl w:val="6"/>
     </w:pPr>
     <w:rPr>
-      <w:rFonts w:eastAsia="游ゴシック Light" w:cs="" w:cstheme="majorBidi" w:eastAsiaTheme="majorEastAsia"/>
+      <w:rFonts w:eastAsia="" w:cs="" w:cstheme="majorBidi" w:eastAsiaTheme="majorEastAsia"/>
       <w:color w:themeColor="text1" w:themeTint="a6" w:val="595959"/>
     </w:rPr>
   </w:style>
@@ -8443,7 +7713,7 @@
       <w:outlineLvl w:val="7"/>
     </w:pPr>
     <w:rPr>
-      <w:rFonts w:eastAsia="游ゴシック Light" w:cs="" w:cstheme="majorBidi" w:eastAsiaTheme="majorEastAsia"/>
+      <w:rFonts w:eastAsia="" w:cs="" w:cstheme="majorBidi" w:eastAsiaTheme="majorEastAsia"/>
       <w:i/>
       <w:iCs/>
       <w:color w:themeColor="text1" w:themeTint="d8" w:val="272727"/>
@@ -8466,7 +7736,7 @@
       <w:outlineLvl w:val="8"/>
     </w:pPr>
     <w:rPr>
-      <w:rFonts w:eastAsia="游ゴシック Light" w:cs="" w:cstheme="majorBidi" w:eastAsiaTheme="majorEastAsia"/>
+      <w:rFonts w:eastAsia="" w:cs="" w:cstheme="majorBidi" w:eastAsiaTheme="majorEastAsia"/>
       <w:color w:themeColor="text1" w:themeTint="d8" w:val="272727"/>
     </w:rPr>
   </w:style>
@@ -8485,7 +7755,7 @@
     <w:qFormat/>
     <w:rsid w:val="003c6934"/>
     <w:rPr>
-      <w:rFonts w:ascii="Aptos Display" w:hAnsi="Aptos Display" w:eastAsia="游ゴシック Light" w:cs="" w:asciiTheme="majorHAnsi" w:cstheme="majorBidi" w:eastAsiaTheme="majorEastAsia" w:hAnsiTheme="majorHAnsi"/>
+      <w:rFonts w:ascii="Aptos Display" w:hAnsi="Aptos Display" w:eastAsia="" w:cs="" w:asciiTheme="majorHAnsi" w:cstheme="majorBidi" w:eastAsiaTheme="majorEastAsia" w:hAnsiTheme="majorHAnsi"/>
       <w:color w:themeColor="accent1" w:themeShade="bf" w:val="0F4761"/>
       <w:sz w:val="40"/>
       <w:szCs w:val="40"/>
@@ -8500,7 +7770,7 @@
     <w:qFormat/>
     <w:rsid w:val="003c6934"/>
     <w:rPr>
-      <w:rFonts w:ascii="Aptos Display" w:hAnsi="Aptos Display" w:eastAsia="游ゴシック Light" w:cs="" w:asciiTheme="majorHAnsi" w:cstheme="majorBidi" w:eastAsiaTheme="majorEastAsia" w:hAnsiTheme="majorHAnsi"/>
+      <w:rFonts w:ascii="Aptos Display" w:hAnsi="Aptos Display" w:eastAsia="" w:cs="" w:asciiTheme="majorHAnsi" w:cstheme="majorBidi" w:eastAsiaTheme="majorEastAsia" w:hAnsiTheme="majorHAnsi"/>
       <w:color w:themeColor="accent1" w:themeShade="bf" w:val="0F4761"/>
       <w:sz w:val="32"/>
       <w:szCs w:val="32"/>
@@ -8515,7 +7785,7 @@
     <w:qFormat/>
     <w:rsid w:val="003c6934"/>
     <w:rPr>
-      <w:rFonts w:eastAsia="游ゴシック Light" w:cs="" w:cstheme="majorBidi" w:eastAsiaTheme="majorEastAsia"/>
+      <w:rFonts w:eastAsia="" w:cs="" w:cstheme="majorBidi" w:eastAsiaTheme="majorEastAsia"/>
       <w:color w:themeColor="accent1" w:themeShade="bf" w:val="0F4761"/>
       <w:sz w:val="28"/>
       <w:szCs w:val="28"/>
@@ -8530,7 +7800,7 @@
     <w:qFormat/>
     <w:rsid w:val="003c6934"/>
     <w:rPr>
-      <w:rFonts w:eastAsia="游ゴシック Light" w:cs="" w:cstheme="majorBidi" w:eastAsiaTheme="majorEastAsia"/>
+      <w:rFonts w:eastAsia="" w:cs="" w:cstheme="majorBidi" w:eastAsiaTheme="majorEastAsia"/>
       <w:i/>
       <w:iCs/>
       <w:color w:themeColor="accent1" w:themeShade="bf" w:val="0F4761"/>
@@ -8545,7 +7815,7 @@
     <w:qFormat/>
     <w:rsid w:val="003c6934"/>
     <w:rPr>
-      <w:rFonts w:eastAsia="游ゴシック Light" w:cs="" w:cstheme="majorBidi" w:eastAsiaTheme="majorEastAsia"/>
+      <w:rFonts w:eastAsia="" w:cs="" w:cstheme="majorBidi" w:eastAsiaTheme="majorEastAsia"/>
       <w:color w:themeColor="accent1" w:themeShade="bf" w:val="0F4761"/>
     </w:rPr>
   </w:style>
@@ -8558,7 +7828,7 @@
     <w:qFormat/>
     <w:rsid w:val="003c6934"/>
     <w:rPr>
-      <w:rFonts w:eastAsia="游ゴシック Light" w:cs="" w:cstheme="majorBidi" w:eastAsiaTheme="majorEastAsia"/>
+      <w:rFonts w:eastAsia="" w:cs="" w:cstheme="majorBidi" w:eastAsiaTheme="majorEastAsia"/>
       <w:i/>
       <w:iCs/>
       <w:color w:themeColor="text1" w:themeTint="a6" w:val="595959"/>
@@ -8573,7 +7843,7 @@
     <w:qFormat/>
     <w:rsid w:val="003c6934"/>
     <w:rPr>
-      <w:rFonts w:eastAsia="游ゴシック Light" w:cs="" w:cstheme="majorBidi" w:eastAsiaTheme="majorEastAsia"/>
+      <w:rFonts w:eastAsia="" w:cs="" w:cstheme="majorBidi" w:eastAsiaTheme="majorEastAsia"/>
       <w:color w:themeColor="text1" w:themeTint="a6" w:val="595959"/>
     </w:rPr>
   </w:style>
@@ -8586,7 +7856,7 @@
     <w:qFormat/>
     <w:rsid w:val="003c6934"/>
     <w:rPr>
-      <w:rFonts w:eastAsia="游ゴシック Light" w:cs="" w:cstheme="majorBidi" w:eastAsiaTheme="majorEastAsia"/>
+      <w:rFonts w:eastAsia="" w:cs="" w:cstheme="majorBidi" w:eastAsiaTheme="majorEastAsia"/>
       <w:i/>
       <w:iCs/>
       <w:color w:themeColor="text1" w:themeTint="d8" w:val="272727"/>
@@ -8601,7 +7871,7 @@
     <w:qFormat/>
     <w:rsid w:val="003c6934"/>
     <w:rPr>
-      <w:rFonts w:eastAsia="游ゴシック Light" w:cs="" w:cstheme="majorBidi" w:eastAsiaTheme="majorEastAsia"/>
+      <w:rFonts w:eastAsia="" w:cs="" w:cstheme="majorBidi" w:eastAsiaTheme="majorEastAsia"/>
       <w:color w:themeColor="text1" w:themeTint="d8" w:val="272727"/>
     </w:rPr>
   </w:style>
@@ -8613,7 +7883,7 @@
     <w:qFormat/>
     <w:rsid w:val="003c6934"/>
     <w:rPr>
-      <w:rFonts w:ascii="Aptos Display" w:hAnsi="Aptos Display" w:eastAsia="游ゴシック Light" w:cs="" w:asciiTheme="majorHAnsi" w:cstheme="majorBidi" w:eastAsiaTheme="majorEastAsia" w:hAnsiTheme="majorHAnsi"/>
+      <w:rFonts w:ascii="Aptos Display" w:hAnsi="Aptos Display" w:eastAsia="" w:cs="" w:asciiTheme="majorHAnsi" w:cstheme="majorBidi" w:eastAsiaTheme="majorEastAsia" w:hAnsiTheme="majorHAnsi"/>
       <w:spacing w:val="-10"/>
       <w:kern w:val="2"/>
       <w:sz w:val="56"/>
@@ -8628,7 +7898,7 @@
     <w:qFormat/>
     <w:rsid w:val="003c6934"/>
     <w:rPr>
-      <w:rFonts w:eastAsia="游ゴシック Light" w:cs="" w:cstheme="majorBidi" w:eastAsiaTheme="majorEastAsia"/>
+      <w:rFonts w:eastAsia="" w:cs="" w:cstheme="majorBidi" w:eastAsiaTheme="majorEastAsia"/>
       <w:color w:themeColor="text1" w:themeTint="a6" w:val="595959"/>
       <w:spacing w:val="15"/>
       <w:sz w:val="28"/>
@@ -8769,7 +8039,7 @@
       <w:contextualSpacing/>
     </w:pPr>
     <w:rPr>
-      <w:rFonts w:ascii="Aptos Display" w:hAnsi="Aptos Display" w:eastAsia="游ゴシック Light" w:cs="" w:asciiTheme="majorHAnsi" w:cstheme="majorBidi" w:eastAsiaTheme="majorEastAsia" w:hAnsiTheme="majorHAnsi"/>
+      <w:rFonts w:ascii="Aptos Display" w:hAnsi="Aptos Display" w:eastAsia="" w:cs="" w:asciiTheme="majorHAnsi" w:cstheme="majorBidi" w:eastAsiaTheme="majorEastAsia" w:hAnsiTheme="majorHAnsi"/>
       <w:spacing w:val="-10"/>
       <w:kern w:val="2"/>
       <w:sz w:val="56"/>
@@ -8786,7 +8056,7 @@
     <w:rsid w:val="003c6934"/>
     <w:pPr/>
     <w:rPr>
-      <w:rFonts w:eastAsia="游ゴシック Light" w:cs="" w:cstheme="majorBidi" w:eastAsiaTheme="majorEastAsia"/>
+      <w:rFonts w:eastAsia="" w:cs="" w:cstheme="majorBidi" w:eastAsiaTheme="majorEastAsia"/>
       <w:color w:themeColor="text1" w:themeTint="a6" w:val="595959"/>
       <w:spacing w:val="15"/>
       <w:sz w:val="28"/>

</xml_diff>